<commit_message>
I should check git more often
</commit_message>
<xml_diff>
--- a/T-SQL Fundamentals.docx
+++ b/T-SQL Fundamentals.docx
@@ -2825,6 +2825,2896 @@
         <w:t>GROUP BY Clause</w:t>
       </w:r>
     </w:p>
+    <w:p>
+      <w:r>
+        <w:t xml:space="preserve">Mozes koristiti GROUP BY kako bi logicki rasporedio redove u grupe. Grupe su odredjene na osnovu elemenata/izraza u samom GROUP BY-u. </w:t>
+      </w:r>
+    </w:p>
+    <w:p>
+      <w:pPr>
+        <w:rPr>
+          <w:b/>
+          <w:bCs/>
+        </w:rPr>
+      </w:pPr>
+      <w:r>
+        <w:t xml:space="preserve">Npr: </w:t>
+      </w:r>
+      <w:r>
+        <w:rPr>
+          <w:b/>
+          <w:bCs/>
+        </w:rPr>
+        <w:t>GROUP BY empid, YEAR(orderdate)</w:t>
+      </w:r>
+    </w:p>
+    <w:p>
+      <w:r>
+        <w:t xml:space="preserve">Ovaj gore izraz znaci da </w:t>
+      </w:r>
+      <w:r>
+        <w:t>ce se</w:t>
+      </w:r>
+      <w:r>
+        <w:t xml:space="preserve"> u group by phase</w:t>
+      </w:r>
+      <w:r>
+        <w:t xml:space="preserve"> kreirati grupa za po svaku distinct vrednost empid i godine</w:t>
+      </w:r>
+      <w:r>
+        <w:t>.</w:t>
+      </w:r>
+    </w:p>
+    <w:p>
+      <w:r>
+        <w:t xml:space="preserve">Ukoliko koristis GROUP BY, onda se izrazi SELECT, HAVING i ORDER BY odnose na grupe, a ne individualne redove. </w:t>
+      </w:r>
+    </w:p>
+    <w:p>
+      <w:r>
+        <w:lastRenderedPageBreak/>
+        <w:t>Elements that do not participate in the GROUP BY clause are allowed only as inputs to an aggregate function such as COUNT, SUM, AVG, MIN, or MAX</w:t>
+      </w:r>
+    </w:p>
+    <w:p>
+      <w:r>
+        <w:rPr>
+          <w:noProof/>
+        </w:rPr>
+        <w:drawing>
+          <wp:inline distT="0" distB="0" distL="0" distR="0" wp14:anchorId="357CF4F9" wp14:editId="35CEFBBA">
+            <wp:extent cx="5943600" cy="7266305"/>
+            <wp:effectExtent l="0" t="0" r="0" b="0"/>
+            <wp:docPr id="506577645" name="Picture 1" descr="A screenshot of a computer screen&#10;&#10;AI-generated content may be incorrect."/>
+            <wp:cNvGraphicFramePr>
+              <a:graphicFrameLocks xmlns:a="http://schemas.openxmlformats.org/drawingml/2006/main" noChangeAspect="1"/>
+            </wp:cNvGraphicFramePr>
+            <a:graphic xmlns:a="http://schemas.openxmlformats.org/drawingml/2006/main">
+              <a:graphicData uri="http://schemas.openxmlformats.org/drawingml/2006/picture">
+                <pic:pic xmlns:pic="http://schemas.openxmlformats.org/drawingml/2006/picture">
+                  <pic:nvPicPr>
+                    <pic:cNvPr id="506577645" name="Picture 1" descr="A screenshot of a computer screen&#10;&#10;AI-generated content may be incorrect."/>
+                    <pic:cNvPicPr/>
+                  </pic:nvPicPr>
+                  <pic:blipFill>
+                    <a:blip r:embed="rId13"/>
+                    <a:stretch>
+                      <a:fillRect/>
+                    </a:stretch>
+                  </pic:blipFill>
+                  <pic:spPr>
+                    <a:xfrm>
+                      <a:off x="0" y="0"/>
+                      <a:ext cx="5943600" cy="7266305"/>
+                    </a:xfrm>
+                    <a:prstGeom prst="rect">
+                      <a:avLst/>
+                    </a:prstGeom>
+                  </pic:spPr>
+                </pic:pic>
+              </a:graphicData>
+            </a:graphic>
+          </wp:inline>
+        </w:drawing>
+      </w:r>
+    </w:p>
+    <w:p>
+      <w:r>
+        <w:t>Count npr vraca broj redova u svakoj grupi.</w:t>
+      </w:r>
+    </w:p>
+    <w:p>
+      <w:r>
+        <w:lastRenderedPageBreak/>
+        <w:t xml:space="preserve">Sum npr vraca sumu svih freight values unutar grupe. </w:t>
+      </w:r>
+    </w:p>
+    <w:p>
+      <w:r>
+        <w:t>NOTE: Sve aggregate funkcije ignorisu “NULL” tj nepostojanje vrednosti</w:t>
+      </w:r>
+    </w:p>
+    <w:p>
+      <w:r>
+        <w:t xml:space="preserve">Na primer da imamo grupu sa redovima u kojima je jedna kolona null(npr da imamo 5 redova u grupi), onda ce COUNT(*) vratiti 5. </w:t>
+      </w:r>
+      <w:r>
+        <w:br/>
+        <w:t xml:space="preserve">Ukoliko radimo npr COUNT(by_col_with_null) onda ce vratiti 4. </w:t>
+      </w:r>
+      <w:r>
+        <w:br/>
+      </w:r>
+      <w:r>
+        <w:br/>
+        <w:t xml:space="preserve">COUNT(*) broji samo redove dok ce COUNT(qty) brojati kolone sa vrednostima. </w:t>
+      </w:r>
+    </w:p>
+    <w:p>
+      <w:r>
+        <w:t>Prebrojavanje unikatnih vrednosti po COUNT-u:</w:t>
+      </w:r>
+      <w:r>
+        <w:br/>
+        <w:t>COUNT(DISTINCT qty) ili npr SUM(DISTINCT qty)</w:t>
+      </w:r>
+    </w:p>
+    <w:p>
+      <w:pPr>
+        <w:pStyle w:val="ListParagraph"/>
+        <w:numPr>
+          <w:ilvl w:val="0"/>
+          <w:numId w:val="2"/>
+        </w:numPr>
+      </w:pPr>
+      <w:r>
+        <w:t>Funkcije MAX &amp; MIN traze po grupi</w:t>
+      </w:r>
+    </w:p>
+    <w:p>
+      <w:r>
+        <w:t xml:space="preserve">Ukoliko zelis da </w:t>
+      </w:r>
+      <w:r>
+        <w:t>trazis</w:t>
+      </w:r>
+      <w:r>
+        <w:t xml:space="preserve"> po redovima najvecu ili najmanju vrednost u koloni onda mozes da koristis funkcije LEAST &amp; GREATEST</w:t>
+      </w:r>
+    </w:p>
+    <w:p>
+      <w:pPr>
+        <w:pStyle w:val="Heading3"/>
+      </w:pPr>
+      <w:r>
+        <w:t>HAVING Clause</w:t>
+      </w:r>
+    </w:p>
+    <w:p>
+      <w:r>
+        <w:t>Ovo je group filter. Jedino grupe u kojima se HAVING equateuje sa “true” ce biti prikazane/vracene</w:t>
+      </w:r>
+      <w:r>
+        <w:t>. False/unknown je discarded.</w:t>
+      </w:r>
+    </w:p>
+    <w:p>
+      <w:r>
+        <w:t xml:space="preserve">HAVING clause se procesira tek nakon sto su redovi grupisani pa mozes i koristiti aggregate fn’s u filteru. </w:t>
+      </w:r>
+      <w:r>
+        <w:br/>
+        <w:t>Npr grupe sa samo preko 5 porucenih artikala:</w:t>
+      </w:r>
+      <w:r>
+        <w:br/>
+        <w:t>HAVING COUNT(qty) &gt; 5</w:t>
+      </w:r>
+    </w:p>
+    <w:p>
+      <w:r>
+        <w:t>ili grupe koje imaju vise od jednog reda u sebi</w:t>
+      </w:r>
+    </w:p>
+    <w:p>
+      <w:r>
+        <w:t>HAVING COUNT(*) &gt; 1</w:t>
+      </w:r>
+    </w:p>
+    <w:p>
+      <w:pPr>
+        <w:pStyle w:val="Heading3"/>
+      </w:pPr>
+      <w:r>
+        <w:t>SELECT Clause</w:t>
+      </w:r>
+    </w:p>
+    <w:p>
+      <w:r>
+        <w:t>Specificiras atribute/kolone koje zelis da se vrate u result tabeli query-a.</w:t>
+      </w:r>
+    </w:p>
+    <w:p>
+      <w:r>
+        <w:t xml:space="preserve">Kad pises SELECT * FROM &lt;tabela&gt;, taj * ce selektovati kolone redosledom koje su napisane u CREATE TABLE izrazu. To je cesto losa praksa i uvek treba da specificiras sta zelis da selektujes tj kolone. Ako izmenis taj redosled nekako, onda ce u transakcionom programu taj * znaciti drugu stvar i mozes dobiti greske. </w:t>
+      </w:r>
+    </w:p>
+    <w:p>
+      <w:r>
+        <w:rPr>
+          <w:noProof/>
+        </w:rPr>
+        <w:lastRenderedPageBreak/>
+        <w:drawing>
+          <wp:inline distT="0" distB="0" distL="0" distR="0" wp14:anchorId="0DAFBD54" wp14:editId="0718BB25">
+            <wp:extent cx="5943600" cy="2527935"/>
+            <wp:effectExtent l="0" t="0" r="0" b="5715"/>
+            <wp:docPr id="897745567" name="Picture 1" descr="A screenshot of a document&#10;&#10;AI-generated content may be incorrect."/>
+            <wp:cNvGraphicFramePr>
+              <a:graphicFrameLocks xmlns:a="http://schemas.openxmlformats.org/drawingml/2006/main" noChangeAspect="1"/>
+            </wp:cNvGraphicFramePr>
+            <a:graphic xmlns:a="http://schemas.openxmlformats.org/drawingml/2006/main">
+              <a:graphicData uri="http://schemas.openxmlformats.org/drawingml/2006/picture">
+                <pic:pic xmlns:pic="http://schemas.openxmlformats.org/drawingml/2006/picture">
+                  <pic:nvPicPr>
+                    <pic:cNvPr id="897745567" name="Picture 1" descr="A screenshot of a document&#10;&#10;AI-generated content may be incorrect."/>
+                    <pic:cNvPicPr/>
+                  </pic:nvPicPr>
+                  <pic:blipFill>
+                    <a:blip r:embed="rId14"/>
+                    <a:stretch>
+                      <a:fillRect/>
+                    </a:stretch>
+                  </pic:blipFill>
+                  <pic:spPr>
+                    <a:xfrm>
+                      <a:off x="0" y="0"/>
+                      <a:ext cx="5943600" cy="2527935"/>
+                    </a:xfrm>
+                    <a:prstGeom prst="rect">
+                      <a:avLst/>
+                    </a:prstGeom>
+                  </pic:spPr>
+                </pic:pic>
+              </a:graphicData>
+            </a:graphic>
+          </wp:inline>
+        </w:drawing>
+      </w:r>
+    </w:p>
+    <w:p>
+      <w:pPr>
+        <w:pStyle w:val="Heading3"/>
+      </w:pPr>
+      <w:r>
+        <w:t>ORDER BY Clause</w:t>
+      </w:r>
+    </w:p>
+    <w:p>
+      <w:r>
+        <w:t>Sluzi da sortira redove rezultata upita. Koristi se za output purposes</w:t>
+      </w:r>
+      <w:r>
+        <w:t>.</w:t>
+      </w:r>
+    </w:p>
+    <w:p>
+      <w:r>
+        <w:t xml:space="preserve">Logicki, izvrsava se posle SELECT statementa. Znaci SELECT je predposlednji, a ORDERBY poslednji. </w:t>
+      </w:r>
+    </w:p>
+    <w:p>
+      <w:r>
+        <w:t xml:space="preserve">Posto se redosled clanove ne moze garantovati u tabelama kad se vraca rezultat, a ti zelis garanciju onda moras koristiti ORDER BY. Medjutim, ordered redovi se nazivaju “cursori”. Sad kako je redosled zagarantovan, tako je i to drugi tip rezultata u pitanju koji ne moze da se “qualify” kao tabela. </w:t>
+      </w:r>
+    </w:p>
+    <w:p>
+      <w:r>
+        <w:t>U ORDER  BY mozes da se pozivas na aliase iz SELECT statementa. To cak ni u samom SELECT statementu ne mozes. Ni u jednom drugom statementu jer jelte, redosled operacija</w:t>
+      </w:r>
+      <w:r>
+        <w:t>. Ovo ne moze:</w:t>
+      </w:r>
+    </w:p>
+    <w:p>
+      <w:r>
+        <w:t>SELECT name as xname</w:t>
+      </w:r>
+      <w:r>
+        <w:t>, UNIQUE xname</w:t>
+      </w:r>
+      <w:r>
+        <w:br/>
+      </w:r>
+      <w:r>
+        <w:t xml:space="preserve"> FROM tabelica </w:t>
+      </w:r>
+      <w:r>
+        <w:br/>
+      </w:r>
+      <w:r>
+        <w:t xml:space="preserve">WHERE xname LIKE ‘%kita%’ </w:t>
+      </w:r>
+    </w:p>
+    <w:p>
+      <w:r>
+        <w:t>ASC – ascending order by</w:t>
+      </w:r>
+      <w:r>
+        <w:t>(default)</w:t>
+      </w:r>
+      <w:r>
+        <w:br/>
+        <w:t>DESC – descending order by</w:t>
+      </w:r>
+    </w:p>
+    <w:p>
+      <w:r>
+        <w:t>U ORDER BY mozes specificirate i kolone koje nisu specificirane u SELECT statementu</w:t>
+      </w:r>
+      <w:r>
+        <w:br/>
+        <w:t xml:space="preserve">SELECT name </w:t>
+      </w:r>
+      <w:r>
+        <w:br/>
+        <w:t>FROM users</w:t>
+      </w:r>
+      <w:r>
+        <w:br/>
+        <w:t>ORDER BY age</w:t>
+      </w:r>
+    </w:p>
+    <w:p>
+      <w:r>
+        <w:t>However, when the DISTINCT clause is specified, you are restricted in the ORDER BY list only to elements that appear in the SELECT list.</w:t>
+      </w:r>
+    </w:p>
+    <w:p>
+      <w:pPr>
+        <w:pStyle w:val="Heading3"/>
+      </w:pPr>
+      <w:r>
+        <w:lastRenderedPageBreak/>
+        <w:t>The TOP and OFFSET-FETCH filters</w:t>
+      </w:r>
+    </w:p>
+    <w:p>
+      <w:r>
+        <w:t>Ovo su x2 filtera koji se ne baziraju na predicateu poput WHERE/HAVING nego se baziraju na osnovu broja redova i redosleda(rows &amp; ordering)</w:t>
+      </w:r>
+    </w:p>
+    <w:p>
+      <w:pPr>
+        <w:rPr>
+          <w:b/>
+          <w:bCs/>
+        </w:rPr>
+      </w:pPr>
+      <w:r>
+        <w:rPr>
+          <w:b/>
+          <w:bCs/>
+        </w:rPr>
+        <w:t>TOP filter</w:t>
+      </w:r>
+    </w:p>
+    <w:p>
+      <w:r>
+        <w:t>Sluzi da ogranicis broj ili procenat redova koje tvoj query vraca</w:t>
+      </w:r>
+      <w:r>
+        <w:t xml:space="preserve">. Oslanja se dakle na sam broj/procenat redova koje vraca i redosled(ordering). </w:t>
+      </w:r>
+    </w:p>
+    <w:p>
+      <w:pPr>
+        <w:rPr>
+          <w:b/>
+          <w:bCs/>
+        </w:rPr>
+      </w:pPr>
+      <w:r>
+        <w:rPr>
+          <w:b/>
+          <w:bCs/>
+        </w:rPr>
+        <w:t>SELECT TOP(5) orderid FROM Sales.Orders ORDERBY orderdate DESC</w:t>
+      </w:r>
+    </w:p>
+    <w:p>
+      <w:r>
+        <w:t>TOP Filter je handled posle distinct. To znaci da ako DISTINCT je specificiran u SELECT clause, top filter je evaluated nakon sto su duplicate rows “razreseni”(removed)</w:t>
+      </w:r>
+    </w:p>
+    <w:p>
+      <w:r>
+        <w:t>Ukoliko koristis “PERCENT” keyword, onda mozes da uzmes npr top 1% redova(will be rounded up)</w:t>
+      </w:r>
+    </w:p>
+    <w:p>
+      <w:pPr>
+        <w:rPr>
+          <w:b/>
+          <w:bCs/>
+        </w:rPr>
+      </w:pPr>
+      <w:r>
+        <w:rPr>
+          <w:b/>
+          <w:bCs/>
+        </w:rPr>
+        <w:t>SELECT TOP(1) PERCENT orderid FROM Sales.Orders ORDER BY orderdate DESC</w:t>
+      </w:r>
+    </w:p>
+    <w:p>
+      <w:r>
+        <w:t xml:space="preserve">Npr ako imas 830 redova, rezultat ce biti 9 redova jer 1% rounded up nad 830 je 9. </w:t>
+      </w:r>
+    </w:p>
+    <w:p/>
+    <w:p>
+      <w:pPr>
+        <w:rPr>
+          <w:b/>
+          <w:bCs/>
+        </w:rPr>
+      </w:pPr>
+      <w:r>
+        <w:rPr>
+          <w:b/>
+          <w:bCs/>
+        </w:rPr>
+        <w:t>The OFFSET-FETCH filter</w:t>
+      </w:r>
+    </w:p>
+    <w:p>
+      <w:r>
+        <w:t>Problem TOP filtera je sto nije standard i nema “skip” opciju. Enter offset fetch(korisno za paging). OFFSET-FETCH po SQL standardu je considered kao ekstenzija ORDER BY clause-a.</w:t>
+      </w:r>
+    </w:p>
+    <w:p>
+      <w:r>
+        <w:t>OFFSET clause – koliko redova zelis da skippujes</w:t>
+      </w:r>
+      <w:r>
+        <w:br/>
+        <w:t>FETCH clause – koliko redova zelis da filtriras nakon skipa</w:t>
+      </w:r>
+    </w:p>
+    <w:p>
+      <w:r>
+        <w:t>SELECT ordereid, orderdate</w:t>
+      </w:r>
+      <w:r>
+        <w:br/>
+        <w:t>FROM Sales.Orders</w:t>
+      </w:r>
+      <w:r>
+        <w:br/>
+        <w:t>ORDER BY orderdate, orderid</w:t>
+      </w:r>
+      <w:r>
+        <w:br/>
+        <w:t>OFFSET 50 ROWS FETCH NEXT 25 ROWS ONLY</w:t>
+      </w:r>
+    </w:p>
+    <w:p/>
+    <w:p>
+      <w:r>
+        <w:t>Orderuje prvo po orderdate pa orderid, skippuje 50 redova i uzima sledecih 25.</w:t>
+      </w:r>
+      <w:r>
+        <w:br/>
+        <w:t>Uslov za OFFSET-FETCH je da se koristi ORDER BY clause</w:t>
+      </w:r>
+    </w:p>
+    <w:p>
+      <w:r>
+        <w:t xml:space="preserve">Takodje FETCH ne mozes da koristis bez OFFSET :) </w:t>
+      </w:r>
+      <w:r>
+        <w:br/>
+        <w:t>OFFSET bez fetcha je allowed, a ako zelis da uzmes samo “X” redova bez skippovanja onda:</w:t>
+      </w:r>
+      <w:r>
+        <w:br/>
+        <w:t>OFFSET 0 ROWS FETCH NEXT 25 ROWS ONLY</w:t>
+      </w:r>
+    </w:p>
+    <w:p>
+      <w:r>
+        <w:lastRenderedPageBreak/>
+        <w:t>Imas i “sinonima”, znaci umesto “NEXT” mozes da kazes “FIRST”</w:t>
+      </w:r>
+      <w:r>
+        <w:br/>
+        <w:t xml:space="preserve">Umesto “ROWS” mozes da kazes “ROW”. Ista funkcionalnost, samo drugaciji izraz. Cilj je da bude more english like. </w:t>
+      </w:r>
+    </w:p>
+    <w:p>
+      <w:pPr>
+        <w:pStyle w:val="Heading3"/>
+      </w:pPr>
+      <w:r>
+        <w:t>Window functions – quick look</w:t>
+      </w:r>
+    </w:p>
+    <w:p>
+      <w:r>
+        <w:t>Window function je funkcija koja za svaki red u underlying query</w:t>
+      </w:r>
+      <w:r>
+        <w:t xml:space="preserve">, operates on a window(set) of rows koji deriveuju iz underlying query resulta i computuje skalarni(jedan) result value. </w:t>
+      </w:r>
+    </w:p>
+    <w:p>
+      <w:r>
+        <w:t xml:space="preserve">Window of rows je definisan sa OVER clauseom. Window funkcije su profound(raznolike). </w:t>
+      </w:r>
+    </w:p>
+    <w:p>
+      <w:r>
+        <w:t xml:space="preserve">Bilo bi prerano ulaziti u detalje sada, evo nekih. </w:t>
+      </w:r>
+    </w:p>
+    <w:p>
+      <w:r>
+        <w:t xml:space="preserve">ROW_NUMBER window function. </w:t>
+      </w:r>
+    </w:p>
+    <w:p>
+      <w:r>
+        <w:t xml:space="preserve">Znaci, window funkcija radi na skupu redova koji su exposeovani kroz “OVER” clause. Za svaki row, OVER clause exposeuje funkciji podskup redova iz glavnog query resula. </w:t>
+      </w:r>
+    </w:p>
+    <w:p>
+      <w:r>
+        <w:t xml:space="preserve">OVER clause moze da restrictuje redove u window-u koriscenjem optional window partition clause(PARTITION BY). Takodje mozes definisati ordering za calculation koriscenjem window order clause(ORDER BY) koji se ne vezuje za query-ev ORDER BY. </w:t>
+      </w:r>
+    </w:p>
+    <w:p>
+      <w:r>
+        <w:t>Primer:</w:t>
+      </w:r>
+      <w:r>
+        <w:br/>
+        <w:t xml:space="preserve">SELECT orderid, custid, val, </w:t>
+      </w:r>
+      <w:r>
+        <w:br/>
+        <w:t xml:space="preserve">     </w:t>
+      </w:r>
+      <w:r>
+        <w:tab/>
+        <w:t xml:space="preserve">ROW_NUMBER() OVER(PARTITION BY custid </w:t>
+      </w:r>
+      <w:r>
+        <w:br/>
+        <w:t xml:space="preserve">                   </w:t>
+      </w:r>
+      <w:r>
+        <w:tab/>
+      </w:r>
+      <w:r>
+        <w:tab/>
+        <w:t>q</w:t>
+      </w:r>
+      <w:r>
+        <w:tab/>
+        <w:t xml:space="preserve">      ORDER BY val) as rownum</w:t>
+      </w:r>
+      <w:r>
+        <w:br/>
+        <w:t>FROM Sales.OrderValues</w:t>
+      </w:r>
+      <w:r>
+        <w:br/>
+        <w:t>ORDER BY custid, val</w:t>
+      </w:r>
+      <w:r>
+        <w:rPr>
+          <w:noProof/>
+        </w:rPr>
+        <w:drawing>
+          <wp:inline distT="0" distB="0" distL="0" distR="0" wp14:anchorId="598E6144" wp14:editId="718AC594">
+            <wp:extent cx="4983933" cy="3080880"/>
+            <wp:effectExtent l="0" t="0" r="7620" b="5715"/>
+            <wp:docPr id="1106183256" name="Picture 1" descr="A screenshot of a computer&#10;&#10;AI-generated content may be incorrect."/>
+            <wp:cNvGraphicFramePr>
+              <a:graphicFrameLocks xmlns:a="http://schemas.openxmlformats.org/drawingml/2006/main" noChangeAspect="1"/>
+            </wp:cNvGraphicFramePr>
+            <a:graphic xmlns:a="http://schemas.openxmlformats.org/drawingml/2006/main">
+              <a:graphicData uri="http://schemas.openxmlformats.org/drawingml/2006/picture">
+                <pic:pic xmlns:pic="http://schemas.openxmlformats.org/drawingml/2006/picture">
+                  <pic:nvPicPr>
+                    <pic:cNvPr id="1106183256" name="Picture 1" descr="A screenshot of a computer&#10;&#10;AI-generated content may be incorrect."/>
+                    <pic:cNvPicPr/>
+                  </pic:nvPicPr>
+                  <pic:blipFill>
+                    <a:blip r:embed="rId15"/>
+                    <a:stretch>
+                      <a:fillRect/>
+                    </a:stretch>
+                  </pic:blipFill>
+                  <pic:spPr>
+                    <a:xfrm>
+                      <a:off x="0" y="0"/>
+                      <a:ext cx="4996488" cy="3088641"/>
+                    </a:xfrm>
+                    <a:prstGeom prst="rect">
+                      <a:avLst/>
+                    </a:prstGeom>
+                  </pic:spPr>
+                </pic:pic>
+              </a:graphicData>
+            </a:graphic>
+          </wp:inline>
+        </w:drawing>
+      </w:r>
+    </w:p>
+    <w:p>
+      <w:r>
+        <w:lastRenderedPageBreak/>
+        <w:t>ROW_NUMBER ce za svaku particiju generisati unique sekvencialno incrementing integere koji predstavljaju redove u rezultatu po particiji. Dakle particija je kao neki interni group by</w:t>
+      </w:r>
+      <w:r>
+        <w:t xml:space="preserve"> i tu dobijas “podskup”. </w:t>
+      </w:r>
+    </w:p>
+    <w:p>
+      <w:r>
+        <w:t>Kreira se dakle separate particija za svaki distinct customer id value, pa s toga row number su unique za svakog customera. OVER clause takodje definise ordering u window na osnovu val atributa, pa ce sequential row numbers biti incremented sa particijom na osnovu vrednosti atributa.</w:t>
+      </w:r>
+    </w:p>
+    <w:p>
+      <w:r>
+        <w:t>NOTE:</w:t>
+      </w:r>
+      <w:r>
+        <w:br/>
+        <w:t xml:space="preserve">Expressioni u SELECT se evaluiraju PRE distinct clause-a(ako postoji distinct). Iz tog razloga ce se prvo WINDOW pa onda DISTINCT na kraju. </w:t>
+      </w:r>
+    </w:p>
+    <w:p>
+      <w:pPr>
+        <w:pStyle w:val="Heading2"/>
+      </w:pPr>
+      <w:r>
+        <w:t>Predicates &amp; Operators</w:t>
+      </w:r>
+    </w:p>
+    <w:p>
+      <w:r>
+        <w:t xml:space="preserve">U sustini “Predicate” je izraz koji vraca TRUE/FALSE/UNKNOWN. Moze se redjati u kombinaciji sa </w:t>
+      </w:r>
+      <w:r>
+        <w:t xml:space="preserve">NOT, </w:t>
+      </w:r>
+      <w:r>
+        <w:t xml:space="preserve">AND ili OR operatorima. </w:t>
+      </w:r>
+    </w:p>
+    <w:p>
+      <w:r>
+        <w:t>Ovde prica o IN, BETWEEN i LIKE predicateima.</w:t>
+      </w:r>
+    </w:p>
+    <w:p>
+      <w:r>
+        <w:t>TSQL supports operatore: =, &gt;, &lt;, &gt;=, &lt;=, &lt;&gt;, !=, !&gt;, !&lt;. Zadnja x3 nisu standardna. != je zapravo &lt;&gt;</w:t>
+      </w:r>
+      <w:r>
+        <w:br/>
+        <w:t>Recommendation je ne koristiti nonstandard opratore</w:t>
+      </w:r>
+      <w:r>
+        <w:t>.</w:t>
+      </w:r>
+    </w:p>
+    <w:p>
+      <w:r>
+        <w:t>Od aritmetike: +, -, *, /, %</w:t>
+      </w:r>
+    </w:p>
+    <w:p>
+      <w:r>
+        <w:t>Mozes mesati data types i T-SQL ce operand sa vecom “data type precedence” uzeti i staviti kao data type skalarnog izraza.</w:t>
+      </w:r>
+    </w:p>
+    <w:p>
+      <w:r>
+        <w:t>Dakle x2 integera 5/2 racaju 2, a ne 2.5.</w:t>
+      </w:r>
+    </w:p>
+    <w:p>
+      <w:r>
+        <w:t>Zato moras uraditi cast:</w:t>
+      </w:r>
+      <w:r>
+        <w:br/>
+        <w:t>CAST(col1 AS NUMERIC(12,2)) / CAST(col2 AS NUMBERIC(12,2))</w:t>
+      </w:r>
+    </w:p>
+    <w:p>
+      <w:r>
+        <w:t xml:space="preserve">NUMERIC(12,2) bi bio precision od 12 i 2 mesta posle tacke. </w:t>
+      </w:r>
+    </w:p>
+    <w:p>
+      <w:r>
+        <w:t>Ako uradis neki INT/NUMERIC tj 5/2.0 onda ces dobiti 2.5 kao rezultat</w:t>
+      </w:r>
+    </w:p>
+    <w:p>
+      <w:pPr>
+        <w:rPr>
+          <w:b/>
+          <w:bCs/>
+        </w:rPr>
+      </w:pPr>
+      <w:r>
+        <w:rPr>
+          <w:b/>
+          <w:bCs/>
+        </w:rPr>
+        <w:lastRenderedPageBreak/>
+        <w:t>OPERATOR PRECEDENCE:</w:t>
+      </w:r>
+      <w:r>
+        <w:br/>
+      </w:r>
+      <w:r>
+        <w:rPr>
+          <w:noProof/>
+        </w:rPr>
+        <w:drawing>
+          <wp:inline distT="0" distB="0" distL="0" distR="0" wp14:anchorId="2EBB247D" wp14:editId="7AD17A67">
+            <wp:extent cx="5943600" cy="2974340"/>
+            <wp:effectExtent l="0" t="0" r="0" b="0"/>
+            <wp:docPr id="979624418" name="Picture 1" descr="A screenshot of a computer&#10;&#10;AI-generated content may be incorrect."/>
+            <wp:cNvGraphicFramePr>
+              <a:graphicFrameLocks xmlns:a="http://schemas.openxmlformats.org/drawingml/2006/main" noChangeAspect="1"/>
+            </wp:cNvGraphicFramePr>
+            <a:graphic xmlns:a="http://schemas.openxmlformats.org/drawingml/2006/main">
+              <a:graphicData uri="http://schemas.openxmlformats.org/drawingml/2006/picture">
+                <pic:pic xmlns:pic="http://schemas.openxmlformats.org/drawingml/2006/picture">
+                  <pic:nvPicPr>
+                    <pic:cNvPr id="979624418" name="Picture 1" descr="A screenshot of a computer&#10;&#10;AI-generated content may be incorrect."/>
+                    <pic:cNvPicPr/>
+                  </pic:nvPicPr>
+                  <pic:blipFill>
+                    <a:blip r:embed="rId16"/>
+                    <a:stretch>
+                      <a:fillRect/>
+                    </a:stretch>
+                  </pic:blipFill>
+                  <pic:spPr>
+                    <a:xfrm>
+                      <a:off x="0" y="0"/>
+                      <a:ext cx="5943600" cy="2974340"/>
+                    </a:xfrm>
+                    <a:prstGeom prst="rect">
+                      <a:avLst/>
+                    </a:prstGeom>
+                  </pic:spPr>
+                </pic:pic>
+              </a:graphicData>
+            </a:graphic>
+          </wp:inline>
+        </w:drawing>
+      </w:r>
+    </w:p>
+    <w:p>
+      <w:pPr>
+        <w:rPr>
+          <w:b/>
+          <w:bCs/>
+        </w:rPr>
+      </w:pPr>
+    </w:p>
+    <w:p>
+      <w:pPr>
+        <w:pStyle w:val="Heading2"/>
+      </w:pPr>
+      <w:r>
+        <w:t>CASE Expressions</w:t>
+      </w:r>
+    </w:p>
+    <w:p>
+      <w:r>
+        <w:t>CASE expression je scalar expression koji braca vrednost na osnovu “conditional logic”.</w:t>
+      </w:r>
+    </w:p>
+    <w:p>
+      <w:r>
+        <w:t>CASE nije expression niti statement, nece kontrolisati flow koda. Znaci samo vraca vrednost. Kako je scalar expression onda se moze koristiti gde kog su i skalarni izrazi dozvoljeni: SELECT, WHERE, HAVING, ORDER BY i CHECK constraints</w:t>
+      </w:r>
+    </w:p>
+    <w:p>
+      <w:r>
+        <w:t>Postoje x2 tipa CASE expressions:</w:t>
+      </w:r>
+      <w:r>
+        <w:br/>
+        <w:t xml:space="preserve">- </w:t>
+      </w:r>
+      <w:r>
+        <w:rPr>
+          <w:b/>
+          <w:bCs/>
+        </w:rPr>
+        <w:t>Simple</w:t>
+      </w:r>
+      <w:r>
+        <w:t xml:space="preserve"> </w:t>
+      </w:r>
+      <w:r>
+        <w:br/>
+      </w:r>
+      <w:r>
+        <w:t xml:space="preserve">- </w:t>
+      </w:r>
+      <w:r>
+        <w:rPr>
+          <w:b/>
+          <w:bCs/>
+        </w:rPr>
+        <w:t>Searched</w:t>
+      </w:r>
+      <w:r>
+        <w:t xml:space="preserve"> </w:t>
+      </w:r>
+    </w:p>
+    <w:p>
+      <w:r>
+        <w:rPr>
+          <w:b/>
+          <w:bCs/>
+        </w:rPr>
+        <w:t>Simple</w:t>
+      </w:r>
+      <w:r>
+        <w:t xml:space="preserve"> je za poredjenje vrednosti/izraza sa listom mogucih vrednost i vracanje vrednosti na prvom matchu. Ako nema, onda se vraca vrednost u ELSE clause. Ukoliko nema ELSE, onda se defaultuje na ELSE NULL. </w:t>
+      </w:r>
+    </w:p>
+    <w:p>
+      <w:r>
+        <w:t xml:space="preserve">SELECT supplierid, </w:t>
+      </w:r>
+      <w:r>
+        <w:t>COUNT(*) AS numproducts,</w:t>
+      </w:r>
+      <w:r>
+        <w:br/>
+      </w:r>
+      <w:r>
+        <w:tab/>
+        <w:t xml:space="preserve">CASE COUNT(*) % 2 </w:t>
+      </w:r>
+      <w:r>
+        <w:br/>
+      </w:r>
+      <w:r>
+        <w:tab/>
+        <w:t xml:space="preserve">   WHEN 0 THEN ‘Even’</w:t>
+      </w:r>
+      <w:r>
+        <w:tab/>
+      </w:r>
+      <w:r>
+        <w:br/>
+      </w:r>
+      <w:r>
+        <w:tab/>
+        <w:t xml:space="preserve">   WHEN 1 THEN ‘Odd’</w:t>
+      </w:r>
+      <w:r>
+        <w:br/>
+      </w:r>
+      <w:r>
+        <w:tab/>
+        <w:t xml:space="preserve">   ELSE ‘Unknown</w:t>
+      </w:r>
+      <w:r>
+        <w:br/>
+      </w:r>
+      <w:r>
+        <w:tab/>
+        <w:t xml:space="preserve">END AS coutparity </w:t>
+      </w:r>
+      <w:r>
+        <w:br/>
+        <w:t>FROM Production.Products GROUP BY supplierid</w:t>
+      </w:r>
+    </w:p>
+    <w:p>
+      <w:r>
+        <w:rPr>
+          <w:b/>
+          <w:bCs/>
+        </w:rPr>
+        <w:lastRenderedPageBreak/>
+        <w:t>Searched</w:t>
+      </w:r>
+      <w:r>
+        <w:rPr>
+          <w:b/>
+          <w:bCs/>
+        </w:rPr>
+        <w:t xml:space="preserve"> </w:t>
+      </w:r>
+      <w:r>
+        <w:t xml:space="preserve">case expression dozvoljava definisanje predikata u WHEN clause umesto da budes ogranicen samo na equality comparisons. </w:t>
+      </w:r>
+    </w:p>
+    <w:p>
+      <w:r>
+        <w:t xml:space="preserve">CASE </w:t>
+      </w:r>
+      <w:r>
+        <w:br/>
+        <w:t xml:space="preserve">   WHEN val &lt;1000.00 THEN ‘Kita’</w:t>
+      </w:r>
+      <w:r>
+        <w:br/>
+        <w:t xml:space="preserve">   WHEN val &gt;= 1000.00 THEN ‘Velika kita’</w:t>
+      </w:r>
+      <w:r>
+        <w:br/>
+        <w:t>ELSE ‘Uknown</w:t>
+      </w:r>
+      <w:r>
+        <w:br/>
+        <w:t>END AS valuecategory</w:t>
+      </w:r>
+    </w:p>
+    <w:p>
+      <w:pPr>
+        <w:pStyle w:val="Heading2"/>
+      </w:pPr>
+      <w:r>
+        <w:t>NULLS</w:t>
+      </w:r>
+    </w:p>
+    <w:p/>
+    <w:p>
+      <w:r>
+        <w:t>Dakle predicate logic pored TRUE i FALSE moze da evaluateuje i “UNKNOWN”. Na primer u slucaju NULL-a ce predicate salary &gt; 0 evaluateovani “UNKNOWN” kada je salary null. Ukoliko je iznad 0 onda TRUE, a ako je ispod 0 onda FALSE.</w:t>
+      </w:r>
+    </w:p>
+    <w:p>
+      <w:r>
+        <w:t xml:space="preserve">Razliciti statementi razlicito na ovo gledaju jer UNKNOWN nije false. </w:t>
+      </w:r>
+    </w:p>
+    <w:p>
+      <w:r>
+        <w:t>Filteri poput WHERE i HAVING imaju “accepts TRUE”</w:t>
+      </w:r>
+      <w:r>
+        <w:t xml:space="preserve"> treatment. To znaci da u WHERE samo oni koji u predicate vracaju TRUE ce biti uzeti u obzir. </w:t>
+      </w:r>
+    </w:p>
+    <w:p>
+      <w:r>
+        <w:t xml:space="preserve">CHECK constraint ima statement “rejects FALSE” sto bi znacilo da bi i UNKNOWN i TRUE bio prihvacen. </w:t>
+      </w:r>
+    </w:p>
+    <w:p>
+      <w:r>
+        <w:t xml:space="preserve">Obrati paznju na to. </w:t>
+      </w:r>
+    </w:p>
+    <w:p>
+      <w:r>
+        <w:t xml:space="preserve">Ukoliko uradis negaciju na unknown, ti i dalje dobijas “unknown”. </w:t>
+      </w:r>
+      <w:r>
+        <w:br/>
+        <w:t>NOT (salary &gt; 0) -&gt; NOT UNKNOWN == UNKNOWN</w:t>
+      </w:r>
+      <w:r>
+        <w:t>.</w:t>
+      </w:r>
+    </w:p>
+    <w:p>
+      <w:r>
+        <w:t xml:space="preserve">NULL = NULL ce takodje evaluateovati na UNKNOWN. </w:t>
+      </w:r>
+    </w:p>
+    <w:p>
+      <w:r>
+        <w:t>NULL predstavlja odsustvo vrednosti pa iz tog razloga imas operatore:</w:t>
+      </w:r>
+      <w:r>
+        <w:br/>
+      </w:r>
+      <w:r>
+        <w:t xml:space="preserve">IS NULL </w:t>
+      </w:r>
+      <w:r>
+        <w:t>i</w:t>
+      </w:r>
+      <w:r>
+        <w:t xml:space="preserve"> IS NOT NULL, which you should use instead of = NULL and &lt;&gt; NULL.</w:t>
+      </w:r>
+    </w:p>
+    <w:p>
+      <w:r>
+        <w:t xml:space="preserve">SQL Server 2022 unosi promenu koja se naziva </w:t>
+      </w:r>
+      <w:r>
+        <w:rPr>
+          <w:b/>
+          <w:bCs/>
+          <w:u w:val="single"/>
+        </w:rPr>
+        <w:t>IS [NOT] DISTINCT FROM</w:t>
+      </w:r>
+      <w:r>
+        <w:t xml:space="preserve"> clause koja tretira NULL’s kao values i za rezultat dobijas iskljucivo true/false bez unknown. </w:t>
+      </w:r>
+    </w:p>
+    <w:p>
+      <w:r>
+        <w:t>&lt;operand1&gt; IS NOT DISTINCT FROM &lt;operand2&gt; - ovo se evaluira kao (=)</w:t>
+      </w:r>
+      <w:r>
+        <w:t xml:space="preserve"> sto evaluira u TRUE kada se porede dve null vrednosti. Ako je NULL sa non NULL onda je FALSE. </w:t>
+      </w:r>
+    </w:p>
+    <w:p>
+      <w:r>
+        <w:t xml:space="preserve">&lt;operand1&gt; IS DISTINCT FROM &lt;operand2&gt; - ovo se evaluira kao (&lt;&gt;) sto evaluira u FALSE kada se porede dve NULL vrednosti. Ako je Non null i Null onda je TRUE. </w:t>
+      </w:r>
+    </w:p>
+    <w:p>
+      <w:pPr>
+        <w:rPr>
+          <w:b/>
+          <w:bCs/>
+        </w:rPr>
+      </w:pPr>
+      <w:r>
+        <w:rPr>
+          <w:b/>
+          <w:bCs/>
+        </w:rPr>
+        <w:lastRenderedPageBreak/>
+        <w:t xml:space="preserve">SELECT custid, country, region, city </w:t>
+      </w:r>
+      <w:r>
+        <w:rPr>
+          <w:b/>
+          <w:bCs/>
+        </w:rPr>
+        <w:br/>
+        <w:t xml:space="preserve">FROM Sales.Customers </w:t>
+      </w:r>
+      <w:r>
+        <w:rPr>
+          <w:b/>
+          <w:bCs/>
+        </w:rPr>
+        <w:br/>
+        <w:t>WHERE region IS NOT DISTINCT FROM N'WA';</w:t>
+      </w:r>
+    </w:p>
+    <w:p>
+      <w:r>
+        <w:t xml:space="preserve">je ideticno sa </w:t>
+      </w:r>
+      <w:r>
+        <w:t>==</w:t>
+      </w:r>
+    </w:p>
+    <w:p>
+      <w:pPr>
+        <w:rPr>
+          <w:b/>
+          <w:bCs/>
+        </w:rPr>
+      </w:pPr>
+      <w:r>
+        <w:rPr>
+          <w:b/>
+          <w:bCs/>
+        </w:rPr>
+        <w:t xml:space="preserve">SELECT custid, country, region, city </w:t>
+      </w:r>
+      <w:r>
+        <w:rPr>
+          <w:b/>
+          <w:bCs/>
+        </w:rPr>
+        <w:br/>
+        <w:t xml:space="preserve">FROM Sales.Customers </w:t>
+      </w:r>
+      <w:r>
+        <w:rPr>
+          <w:b/>
+          <w:bCs/>
+        </w:rPr>
+        <w:br/>
+        <w:t>WHERE region = N'WA';</w:t>
+      </w:r>
+    </w:p>
+    <w:p>
+      <w:r>
+        <w:t xml:space="preserve">Koriscenje two valued modela ima smisla kada poredis dve kolone ili kolone sa konstantama ili npr u stored procedurama/trigerima. </w:t>
+      </w:r>
+    </w:p>
+    <w:p>
+      <w:r>
+        <w:t>Ranije si morao pisati ovako nesto:</w:t>
+      </w:r>
+      <w:r>
+        <w:br/>
+      </w:r>
+      <w:r>
+        <w:rPr>
+          <w:b/>
+          <w:bCs/>
+        </w:rPr>
+        <w:t xml:space="preserve">SELECT custid, country, region, city </w:t>
+      </w:r>
+      <w:r>
+        <w:rPr>
+          <w:b/>
+          <w:bCs/>
+        </w:rPr>
+        <w:br/>
+        <w:t xml:space="preserve">FROM Sales.Customers </w:t>
+      </w:r>
+      <w:r>
+        <w:rPr>
+          <w:b/>
+          <w:bCs/>
+        </w:rPr>
+        <w:br/>
+        <w:t xml:space="preserve">WHERE region = @region </w:t>
+      </w:r>
+      <w:r>
+        <w:rPr>
+          <w:b/>
+          <w:bCs/>
+        </w:rPr>
+        <w:br/>
+        <w:t xml:space="preserve">     OR (region IS NULL AND @region IS NULL);</w:t>
+      </w:r>
+    </w:p>
+    <w:p>
+      <w:r>
+        <w:t xml:space="preserve">Ukoliko je @region NULL, onda je ovo jedini nacin da dobijes TRUE na NULL = NULL ako je i region column u trenutnom row-u na NULL. </w:t>
+      </w:r>
+      <w:r>
+        <w:br/>
+        <w:t>Da bi to izbegli mozemo napisati:</w:t>
+      </w:r>
+    </w:p>
+    <w:p>
+      <w:pPr>
+        <w:rPr>
+          <w:b/>
+          <w:bCs/>
+        </w:rPr>
+      </w:pPr>
+      <w:r>
+        <w:rPr>
+          <w:b/>
+          <w:bCs/>
+        </w:rPr>
+        <w:t>SELECT custid, country, region, city</w:t>
+      </w:r>
+      <w:r>
+        <w:rPr>
+          <w:b/>
+          <w:bCs/>
+        </w:rPr>
+        <w:br/>
+        <w:t>FROM Sales.Customers</w:t>
+      </w:r>
+      <w:r>
+        <w:rPr>
+          <w:b/>
+          <w:bCs/>
+        </w:rPr>
+        <w:br/>
+        <w:t>WHERE region IS NOT DISTINCT FROM @region</w:t>
+      </w:r>
+    </w:p>
+    <w:p>
+      <w:r>
+        <w:t>Kada su NULL IS NOT DISTINCT FROM NULL, onda je rezultat TRUE</w:t>
+      </w:r>
+    </w:p>
+    <w:p>
+      <w:r>
+        <w:t xml:space="preserve">Isto vazi i za &lt;&gt; i IS DISTINCT FROM; tj razlicistost. </w:t>
+      </w:r>
+    </w:p>
+    <w:p>
+      <w:r>
+        <w:t>‘Kita’ IS DISTINCT FROM NULL ti vrati “true”</w:t>
+      </w:r>
+    </w:p>
+    <w:p/>
+    <w:p>
+      <w:r>
+        <w:t xml:space="preserve">Kako se drugi elementi </w:t>
+      </w:r>
+      <w:r>
+        <w:t xml:space="preserve">SQL-a </w:t>
+      </w:r>
+      <w:r>
+        <w:t>ponasaju</w:t>
+      </w:r>
+      <w:r>
+        <w:t xml:space="preserve"> prema NULLovima?</w:t>
+      </w:r>
+      <w:r>
+        <w:br/>
+      </w:r>
+      <w:r>
+        <w:rPr>
+          <w:b/>
+          <w:bCs/>
+        </w:rPr>
+        <w:t>GROUP BY</w:t>
+      </w:r>
+      <w:r>
+        <w:t xml:space="preserve"> – grupise sve NULL-ove zajedno</w:t>
+      </w:r>
+      <w:r>
+        <w:br/>
+      </w:r>
+      <w:r>
+        <w:rPr>
+          <w:b/>
+          <w:bCs/>
+        </w:rPr>
+        <w:t>ORDER BY</w:t>
+      </w:r>
+      <w:r>
+        <w:t xml:space="preserve"> – sortira sve nullove zajedno</w:t>
+      </w:r>
+      <w:r>
+        <w:t>; u T-SQL u ascending orderu prvo idu null, onda vrednosti</w:t>
+      </w:r>
+      <w:r>
+        <w:br/>
+      </w:r>
+      <w:r>
+        <w:rPr>
+          <w:b/>
+          <w:bCs/>
+        </w:rPr>
+        <w:t>UNIQUE</w:t>
+      </w:r>
+      <w:r>
+        <w:t xml:space="preserve"> – po standardnom SQL-u UNIQUE enforceuje unique na non null values. T-SQL gleda na NULL kao vrednost pa mozes samo x1 null imati. </w:t>
+      </w:r>
+    </w:p>
+    <w:p>
+      <w:pPr>
+        <w:pStyle w:val="Heading2"/>
+      </w:pPr>
+      <w:r>
+        <w:lastRenderedPageBreak/>
+        <w:t>GREATEST and LEAST functions</w:t>
+      </w:r>
+    </w:p>
+    <w:p>
+      <w:r>
+        <w:t>Od sql server 2022 mozes stavljati najvece i najmanje vrednosti redova:</w:t>
+      </w:r>
+      <w:r>
+        <w:br/>
+      </w:r>
+      <w:r>
+        <w:t xml:space="preserve">However, sometimes you need to apply maximum and minimum calculations across columns, or across a set of expressions, </w:t>
+      </w:r>
+      <w:r>
+        <w:rPr>
+          <w:b/>
+          <w:bCs/>
+        </w:rPr>
+        <w:t>PER ROW</w:t>
+      </w:r>
+    </w:p>
+    <w:p>
+      <w:pPr>
+        <w:rPr>
+          <w:b/>
+          <w:bCs/>
+        </w:rPr>
+      </w:pPr>
+      <w:r>
+        <w:rPr>
+          <w:b/>
+          <w:bCs/>
+        </w:rPr>
+        <w:t xml:space="preserve">SELECT orderid, requireddate, shippeddate, </w:t>
+      </w:r>
+      <w:r>
+        <w:rPr>
+          <w:b/>
+          <w:bCs/>
+        </w:rPr>
+        <w:br/>
+        <w:t xml:space="preserve">     GREATEST(requireddate, shippeddate) AS latestdate, </w:t>
+      </w:r>
+      <w:r>
+        <w:rPr>
+          <w:b/>
+          <w:bCs/>
+        </w:rPr>
+        <w:br/>
+        <w:t xml:space="preserve">     LEAST(requireddate, shippeddate) AS earliestdate </w:t>
+      </w:r>
+      <w:r>
+        <w:rPr>
+          <w:b/>
+          <w:bCs/>
+        </w:rPr>
+        <w:br/>
+        <w:t xml:space="preserve">FROM Sales.Orders </w:t>
+      </w:r>
+      <w:r>
+        <w:rPr>
+          <w:b/>
+          <w:bCs/>
+        </w:rPr>
+        <w:br/>
+        <w:t>WHERE custid = 8;</w:t>
+      </w:r>
+    </w:p>
+    <w:p>
+      <w:pPr>
+        <w:rPr>
+          <w:b/>
+          <w:bCs/>
+        </w:rPr>
+      </w:pPr>
+      <w:r>
+        <w:rPr>
+          <w:b/>
+          <w:bCs/>
+          <w:noProof/>
+        </w:rPr>
+        <w:drawing>
+          <wp:inline distT="0" distB="0" distL="0" distR="0" wp14:anchorId="5269AC9F" wp14:editId="2A2287CD">
+            <wp:extent cx="5943600" cy="1207770"/>
+            <wp:effectExtent l="0" t="0" r="0" b="0"/>
+            <wp:docPr id="933817810" name="Picture 1" descr="A number and date of a company&#10;&#10;AI-generated content may be incorrect."/>
+            <wp:cNvGraphicFramePr>
+              <a:graphicFrameLocks xmlns:a="http://schemas.openxmlformats.org/drawingml/2006/main" noChangeAspect="1"/>
+            </wp:cNvGraphicFramePr>
+            <a:graphic xmlns:a="http://schemas.openxmlformats.org/drawingml/2006/main">
+              <a:graphicData uri="http://schemas.openxmlformats.org/drawingml/2006/picture">
+                <pic:pic xmlns:pic="http://schemas.openxmlformats.org/drawingml/2006/picture">
+                  <pic:nvPicPr>
+                    <pic:cNvPr id="933817810" name="Picture 1" descr="A number and date of a company&#10;&#10;AI-generated content may be incorrect."/>
+                    <pic:cNvPicPr/>
+                  </pic:nvPicPr>
+                  <pic:blipFill>
+                    <a:blip r:embed="rId17"/>
+                    <a:stretch>
+                      <a:fillRect/>
+                    </a:stretch>
+                  </pic:blipFill>
+                  <pic:spPr>
+                    <a:xfrm>
+                      <a:off x="0" y="0"/>
+                      <a:ext cx="5943600" cy="1207770"/>
+                    </a:xfrm>
+                    <a:prstGeom prst="rect">
+                      <a:avLst/>
+                    </a:prstGeom>
+                  </pic:spPr>
+                </pic:pic>
+              </a:graphicData>
+            </a:graphic>
+          </wp:inline>
+        </w:drawing>
+      </w:r>
+    </w:p>
+    <w:p>
+      <w:pPr>
+        <w:rPr>
+          <w:b/>
+          <w:bCs/>
+        </w:rPr>
+      </w:pPr>
+      <w:r>
+        <w:rPr>
+          <w:b/>
+          <w:bCs/>
+        </w:rPr>
+        <w:t>NULL inputs are ignored, but if all inputs are NULL, the result is NULL.</w:t>
+      </w:r>
+    </w:p>
+    <w:p>
+      <w:r>
+        <w:t>Ovo znaci radi poredjenje u samom ROW-u:</w:t>
+      </w:r>
+      <w:r>
+        <w:br/>
+      </w:r>
+      <w:r>
+        <w:rPr>
+          <w:b/>
+          <w:bCs/>
+        </w:rPr>
+        <w:t>GREATEST(val1, expression_2, val3) i onda vraca najvecu od tih.</w:t>
+      </w:r>
+      <w:r>
+        <w:t xml:space="preserve"> </w:t>
+      </w:r>
+    </w:p>
+    <w:p>
+      <w:r>
+        <w:t>Ranije:</w:t>
+      </w:r>
+      <w:r>
+        <w:br/>
+      </w:r>
+      <w:r>
+        <w:rPr>
+          <w:noProof/>
+        </w:rPr>
+        <w:drawing>
+          <wp:inline distT="0" distB="0" distL="0" distR="0" wp14:anchorId="55ADCCF9" wp14:editId="309363CF">
+            <wp:extent cx="5943600" cy="2567305"/>
+            <wp:effectExtent l="0" t="0" r="0" b="4445"/>
+            <wp:docPr id="952165648" name="Picture 1" descr="A screenshot of a computer error&#10;&#10;AI-generated content may be incorrect."/>
+            <wp:cNvGraphicFramePr>
+              <a:graphicFrameLocks xmlns:a="http://schemas.openxmlformats.org/drawingml/2006/main" noChangeAspect="1"/>
+            </wp:cNvGraphicFramePr>
+            <a:graphic xmlns:a="http://schemas.openxmlformats.org/drawingml/2006/main">
+              <a:graphicData uri="http://schemas.openxmlformats.org/drawingml/2006/picture">
+                <pic:pic xmlns:pic="http://schemas.openxmlformats.org/drawingml/2006/picture">
+                  <pic:nvPicPr>
+                    <pic:cNvPr id="952165648" name="Picture 1" descr="A screenshot of a computer error&#10;&#10;AI-generated content may be incorrect."/>
+                    <pic:cNvPicPr/>
+                  </pic:nvPicPr>
+                  <pic:blipFill>
+                    <a:blip r:embed="rId18"/>
+                    <a:stretch>
+                      <a:fillRect/>
+                    </a:stretch>
+                  </pic:blipFill>
+                  <pic:spPr>
+                    <a:xfrm>
+                      <a:off x="0" y="0"/>
+                      <a:ext cx="5943600" cy="2567305"/>
+                    </a:xfrm>
+                    <a:prstGeom prst="rect">
+                      <a:avLst/>
+                    </a:prstGeom>
+                  </pic:spPr>
+                </pic:pic>
+              </a:graphicData>
+            </a:graphic>
+          </wp:inline>
+        </w:drawing>
+      </w:r>
+    </w:p>
+    <w:p/>
+    <w:p/>
+    <w:p/>
+    <w:p>
+      <w:pPr>
+        <w:pStyle w:val="Heading2"/>
+      </w:pPr>
+      <w:r>
+        <w:lastRenderedPageBreak/>
+        <w:t>All at once operations</w:t>
+      </w:r>
+    </w:p>
+    <w:p>
+      <w:r>
+        <w:t>Ovo znaci da T-SQL podrzava feature kada svi izrazi koji se pojave u istoj fazi “logickog query processinga” su evaluirani u isto vreme.</w:t>
+      </w:r>
+    </w:p>
+    <w:p>
+      <w:r>
+        <w:t xml:space="preserve">Svi izrazi koji se pojavljuju u istoj fazi su tretirani kao “set” i kao ranije pomenuto – set/skup nema redosleda. </w:t>
+      </w:r>
+    </w:p>
+    <w:p>
+      <w:r>
+        <w:t>This concept explains why, for example, you cannot refer to column aliases assigned in the SELECT clause within the same SELECT clause</w:t>
+      </w:r>
+    </w:p>
+    <w:p>
+      <w:r>
+        <w:t xml:space="preserve">Drugi fuckup je short-circuit expressiona sto T-SQL podrzava, ali zbog all at once operations, mozda ti se evaluation ne dogodi kako mislis da treba. </w:t>
+      </w:r>
+    </w:p>
+    <w:p>
+      <w:pPr>
+        <w:rPr>
+          <w:b/>
+          <w:bCs/>
+        </w:rPr>
+      </w:pPr>
+      <w:r>
+        <w:rPr>
+          <w:b/>
+          <w:bCs/>
+        </w:rPr>
+        <w:t xml:space="preserve">SELECT col1, col2 </w:t>
+      </w:r>
+      <w:r>
+        <w:rPr>
+          <w:b/>
+          <w:bCs/>
+        </w:rPr>
+        <w:br/>
+        <w:t xml:space="preserve">FROM dbo.T1 </w:t>
+      </w:r>
+      <w:r>
+        <w:rPr>
+          <w:b/>
+          <w:bCs/>
+        </w:rPr>
+        <w:br/>
+        <w:t>WHERE col1 &lt;&gt; 0 AND col2/col1 &gt; 2;</w:t>
+      </w:r>
+    </w:p>
+    <w:p>
+      <w:r>
+        <w:t xml:space="preserve">Dakle, ako je col1&lt;&gt;0 FALSE, onda se ovaj drugi deo nece uzimati u obzir. Ali mozda se prvo evaluira col2/col1 &gt; 2 i dobijes error ako je col1 = 0. Nema divide by zero u matematici :) </w:t>
+      </w:r>
+    </w:p>
+    <w:p>
+      <w:r>
+        <w:t xml:space="preserve">SQL Server cesto uzima u obzir estimacije po pitanju kompleksnosti izraza i na osnovu toga moze neki izraz ranije, a neki kasnije da evaluira. </w:t>
+      </w:r>
+    </w:p>
+    <w:p>
+      <w:r>
+        <w:t xml:space="preserve">U ovom gore slucaju kako bi smo izbegli failure mozemo koristiti </w:t>
+      </w:r>
+      <w:r>
+        <w:rPr>
+          <w:b/>
+          <w:bCs/>
+        </w:rPr>
+        <w:t>CASE</w:t>
+      </w:r>
+      <w:r>
+        <w:rPr>
+          <w:b/>
+          <w:bCs/>
+        </w:rPr>
+        <w:t xml:space="preserve"> </w:t>
+      </w:r>
+      <w:r>
+        <w:t xml:space="preserve">expression sa </w:t>
+      </w:r>
+      <w:r>
+        <w:rPr>
+          <w:b/>
+          <w:bCs/>
+        </w:rPr>
+        <w:t>WHEN</w:t>
+      </w:r>
+      <w:r>
+        <w:t xml:space="preserve"> jer je tu redosled zagarantovan. </w:t>
+      </w:r>
+    </w:p>
+    <w:p>
+      <w:pPr>
+        <w:rPr>
+          <w:b/>
+          <w:bCs/>
+        </w:rPr>
+      </w:pPr>
+      <w:r>
+        <w:rPr>
+          <w:b/>
+          <w:bCs/>
+        </w:rPr>
+        <w:t xml:space="preserve">SELECT col1, col2 </w:t>
+      </w:r>
+      <w:r>
+        <w:rPr>
+          <w:b/>
+          <w:bCs/>
+        </w:rPr>
+        <w:br/>
+        <w:t xml:space="preserve">FROM dbo.T1 </w:t>
+      </w:r>
+      <w:r>
+        <w:rPr>
+          <w:b/>
+          <w:bCs/>
+        </w:rPr>
+        <w:br/>
+        <w:t>WHERE</w:t>
+      </w:r>
+      <w:r>
+        <w:rPr>
+          <w:b/>
+          <w:bCs/>
+        </w:rPr>
+        <w:t xml:space="preserve"> </w:t>
+      </w:r>
+      <w:r>
+        <w:rPr>
+          <w:b/>
+          <w:bCs/>
+        </w:rPr>
+        <w:br/>
+        <w:t xml:space="preserve">   CASE</w:t>
+      </w:r>
+      <w:r>
+        <w:rPr>
+          <w:b/>
+          <w:bCs/>
+        </w:rPr>
+        <w:t xml:space="preserve"> </w:t>
+      </w:r>
+      <w:r>
+        <w:rPr>
+          <w:b/>
+          <w:bCs/>
+        </w:rPr>
+        <w:br/>
+        <w:t xml:space="preserve">   </w:t>
+      </w:r>
+      <w:r>
+        <w:rPr>
+          <w:b/>
+          <w:bCs/>
+        </w:rPr>
+        <w:t xml:space="preserve">   </w:t>
+      </w:r>
+      <w:r>
+        <w:rPr>
+          <w:b/>
+          <w:bCs/>
+        </w:rPr>
+        <w:t xml:space="preserve">WHEN </w:t>
+      </w:r>
+      <w:r>
+        <w:rPr>
+          <w:b/>
+          <w:bCs/>
+        </w:rPr>
+        <w:t xml:space="preserve">col1 </w:t>
+      </w:r>
+      <w:r>
+        <w:rPr>
+          <w:b/>
+          <w:bCs/>
+        </w:rPr>
+        <w:t>=</w:t>
+      </w:r>
+      <w:r>
+        <w:rPr>
+          <w:b/>
+          <w:bCs/>
+        </w:rPr>
+        <w:t xml:space="preserve"> 0 </w:t>
+      </w:r>
+      <w:r>
+        <w:rPr>
+          <w:b/>
+          <w:bCs/>
+        </w:rPr>
+        <w:t xml:space="preserve">THEN </w:t>
+      </w:r>
+      <w:r>
+        <w:rPr>
+          <w:b/>
+          <w:bCs/>
+        </w:rPr>
+        <w:t>‘no’</w:t>
+      </w:r>
+      <w:r>
+        <w:rPr>
+          <w:b/>
+          <w:bCs/>
+        </w:rPr>
+        <w:br/>
+        <w:t xml:space="preserve">   </w:t>
+      </w:r>
+      <w:r>
+        <w:rPr>
+          <w:b/>
+          <w:bCs/>
+        </w:rPr>
+        <w:t xml:space="preserve">   </w:t>
+      </w:r>
+      <w:r>
+        <w:rPr>
+          <w:b/>
+          <w:bCs/>
+        </w:rPr>
+        <w:t xml:space="preserve">WHEN </w:t>
+      </w:r>
+      <w:r>
+        <w:rPr>
+          <w:b/>
+          <w:bCs/>
+        </w:rPr>
+        <w:t>col1 &lt;&gt; 0 THEN ‘yes’</w:t>
+      </w:r>
+      <w:r>
+        <w:rPr>
+          <w:b/>
+          <w:bCs/>
+        </w:rPr>
+        <w:br/>
+        <w:t xml:space="preserve">   ELSE ‘no’</w:t>
+      </w:r>
+      <w:r>
+        <w:rPr>
+          <w:b/>
+          <w:bCs/>
+        </w:rPr>
+        <w:br/>
+        <w:t>END ‘yes’</w:t>
+      </w:r>
+    </w:p>
+    <w:p>
+      <w:r>
+        <w:t>Zbog kompleksnosti tog workarounda imamo bolju opciju</w:t>
+      </w:r>
+    </w:p>
+    <w:p>
+      <w:pPr>
+        <w:rPr>
+          <w:b/>
+          <w:bCs/>
+        </w:rPr>
+      </w:pPr>
+      <w:r>
+        <w:rPr>
+          <w:b/>
+          <w:bCs/>
+        </w:rPr>
+        <w:t xml:space="preserve">SELECT col1, col2 FROM dbo.T1 </w:t>
+      </w:r>
+      <w:r>
+        <w:rPr>
+          <w:b/>
+          <w:bCs/>
+        </w:rPr>
+        <w:br/>
+        <w:t>WHERE (col1 &gt; 0 AND col2 &gt; 2*col1) OR (col1 &lt; 0 AND col2 &lt; 2*col1);</w:t>
+      </w:r>
+    </w:p>
+    <w:p>
+      <w:r>
+        <w:t xml:space="preserve">Think about this :) </w:t>
+      </w:r>
+    </w:p>
+    <w:p/>
+    <w:p>
+      <w:pPr>
+        <w:pStyle w:val="Heading2"/>
+      </w:pPr>
+      <w:r>
+        <w:lastRenderedPageBreak/>
+        <w:t>Working with CHARACTER data</w:t>
+      </w:r>
+    </w:p>
+    <w:p>
+      <w:r>
+        <w:t xml:space="preserve">Postoje x2 tipa character data: </w:t>
+      </w:r>
+      <w:r>
+        <w:br/>
+        <w:t>- regular</w:t>
+      </w:r>
+      <w:r>
+        <w:br/>
+        <w:t xml:space="preserve">- n kind </w:t>
+      </w:r>
+    </w:p>
+    <w:p>
+      <w:r>
+        <w:t>Regular su npr CHAR ili VARCHAR</w:t>
+      </w:r>
+      <w:r>
+        <w:br/>
+        <w:t>n kind su NCHAR i NVARCHAR</w:t>
+      </w:r>
+    </w:p>
+    <w:p>
+      <w:r>
+        <w:t>N je “national”, to je kao znacenje tog prefixa.</w:t>
+      </w:r>
+    </w:p>
+    <w:p>
+      <w:r>
+        <w:t>Razlika je da N kind podrzavaju UTF-16 dok regular podrzavaju samo UTF-8.</w:t>
+      </w:r>
+    </w:p>
+    <w:p>
+      <w:r>
+        <w:t>Kada navodis velicinu karaktera npr VARCHAR(10) ti kazes da tu moze da se smesti 10B karaktera. U teoriji bi to znacilo 10 karaktera, ali u praksi neki karakter moze da zauzima i 2B</w:t>
+      </w:r>
+      <w:r>
+        <w:t xml:space="preserve"> ili vise</w:t>
+      </w:r>
+      <w:r>
+        <w:t xml:space="preserve"> prostora. </w:t>
+      </w:r>
+    </w:p>
+    <w:p>
+      <w:r>
+        <w:t>Kada referujes na regular type literal onda koristis single quotes ‘this is a literal’</w:t>
+      </w:r>
+      <w:r>
+        <w:br/>
+        <w:t>Kada referujes na n kind type literal onda koristis “N” prefix pre quotes N’this is a literal’</w:t>
+      </w:r>
+    </w:p>
+    <w:p>
+      <w:r>
+        <w:t xml:space="preserve">Character data types koji nemaju “VAR” u sebi, oni podrzavaju samo onoliko prostora koliko im kazes. Fixed size su. Iz tog razloga su bolji za </w:t>
+      </w:r>
+      <w:r>
+        <w:t>writefocused system</w:t>
+      </w:r>
+      <w:r>
+        <w:t xml:space="preserve">s, ali nisu pogodni toliko za read focused systems jer storage consumption nije toliko optimalno.  </w:t>
+      </w:r>
+    </w:p>
+    <w:p>
+      <w:r>
+        <w:t xml:space="preserve">NVARCHAR(25) ce mu staviti 25B prostora + 2B za offset data ali u praksi ce user data odluciti o tome koliko prostora ce se tu zauzeti jer je varijabilno jelte. </w:t>
+      </w:r>
+      <w:r>
+        <w:t>Because storage consumption for these data types is less than that for fixedlength types, read operations are faster.</w:t>
+      </w:r>
+    </w:p>
+    <w:p>
+      <w:r>
+        <w:t>Ako stavis velicinu na (MAX) to je onda 2GB prostora.</w:t>
+      </w:r>
+      <w:r>
+        <w:t xml:space="preserve"> </w:t>
+      </w:r>
+      <w:r>
+        <w:t>Any value with a size up to a certain threshold (8,000 bytes by default) can be stored inline in the row. Any value with a size above the threshold is stored external to the row as a large object (LOB)</w:t>
+      </w:r>
+    </w:p>
+    <w:p>
+      <w:pPr>
+        <w:pStyle w:val="Heading3"/>
+      </w:pPr>
+      <w:r>
+        <w:t>Collation</w:t>
+      </w:r>
+    </w:p>
+    <w:p>
+      <w:r>
+        <w:t>Collation je svojstvo charater data koje enkapsulira nekoliko aspekata:</w:t>
+      </w:r>
+    </w:p>
+    <w:p>
+      <w:pPr>
+        <w:pStyle w:val="ListParagraph"/>
+        <w:numPr>
+          <w:ilvl w:val="0"/>
+          <w:numId w:val="1"/>
+        </w:numPr>
+      </w:pPr>
+      <w:r>
+        <w:t>Sort order</w:t>
+      </w:r>
+    </w:p>
+    <w:p>
+      <w:pPr>
+        <w:pStyle w:val="ListParagraph"/>
+        <w:numPr>
+          <w:ilvl w:val="0"/>
+          <w:numId w:val="1"/>
+        </w:numPr>
+      </w:pPr>
+      <w:r>
+        <w:t>Case sensitivity</w:t>
+      </w:r>
+    </w:p>
+    <w:p>
+      <w:pPr>
+        <w:pStyle w:val="ListParagraph"/>
+        <w:numPr>
+          <w:ilvl w:val="0"/>
+          <w:numId w:val="1"/>
+        </w:numPr>
+      </w:pPr>
+      <w:r>
+        <w:t xml:space="preserve">...jos :) </w:t>
+      </w:r>
+    </w:p>
+    <w:p>
+      <w:pPr>
+        <w:rPr>
+          <w:b/>
+          <w:bCs/>
+        </w:rPr>
+      </w:pPr>
+      <w:r>
+        <w:t xml:space="preserve">Da dobijes skup supported collationa i njihovih opisa onda pozivas </w:t>
+      </w:r>
+      <w:r>
+        <w:t>fn_helpcollations</w:t>
+      </w:r>
+      <w:r>
+        <w:br/>
+      </w:r>
+      <w:r>
+        <w:rPr>
+          <w:b/>
+          <w:bCs/>
+        </w:rPr>
+        <w:t xml:space="preserve">SELECT name, description </w:t>
+      </w:r>
+      <w:r>
+        <w:rPr>
+          <w:b/>
+          <w:bCs/>
+        </w:rPr>
+        <w:br/>
+        <w:t>FROM sys.fn_helpcollations();</w:t>
+      </w:r>
+    </w:p>
+    <w:p>
+      <w:pPr>
+        <w:rPr>
+          <w:b/>
+          <w:bCs/>
+        </w:rPr>
+      </w:pPr>
+      <w:r>
+        <w:rPr>
+          <w:b/>
+          <w:bCs/>
+          <w:noProof/>
+        </w:rPr>
+        <w:lastRenderedPageBreak/>
+        <w:drawing>
+          <wp:inline distT="0" distB="0" distL="0" distR="0" wp14:anchorId="319D90C8" wp14:editId="21A12379">
+            <wp:extent cx="5943600" cy="4076065"/>
+            <wp:effectExtent l="0" t="0" r="0" b="635"/>
+            <wp:docPr id="1109163426" name="Picture 1" descr="A screenshot of a computer&#10;&#10;AI-generated content may be incorrect."/>
+            <wp:cNvGraphicFramePr>
+              <a:graphicFrameLocks xmlns:a="http://schemas.openxmlformats.org/drawingml/2006/main" noChangeAspect="1"/>
+            </wp:cNvGraphicFramePr>
+            <a:graphic xmlns:a="http://schemas.openxmlformats.org/drawingml/2006/main">
+              <a:graphicData uri="http://schemas.openxmlformats.org/drawingml/2006/picture">
+                <pic:pic xmlns:pic="http://schemas.openxmlformats.org/drawingml/2006/picture">
+                  <pic:nvPicPr>
+                    <pic:cNvPr id="1109163426" name="Picture 1" descr="A screenshot of a computer&#10;&#10;AI-generated content may be incorrect."/>
+                    <pic:cNvPicPr/>
+                  </pic:nvPicPr>
+                  <pic:blipFill>
+                    <a:blip r:embed="rId19"/>
+                    <a:stretch>
+                      <a:fillRect/>
+                    </a:stretch>
+                  </pic:blipFill>
+                  <pic:spPr>
+                    <a:xfrm>
+                      <a:off x="0" y="0"/>
+                      <a:ext cx="5943600" cy="4076065"/>
+                    </a:xfrm>
+                    <a:prstGeom prst="rect">
+                      <a:avLst/>
+                    </a:prstGeom>
+                  </pic:spPr>
+                </pic:pic>
+              </a:graphicData>
+            </a:graphic>
+          </wp:inline>
+        </w:drawing>
+      </w:r>
+    </w:p>
+    <w:p>
+      <w:r>
+        <w:t xml:space="preserve">Mozes da podesavas COLLATION izraza(querya) koriscenjem </w:t>
+      </w:r>
+      <w:r>
+        <w:rPr>
+          <w:b/>
+          <w:bCs/>
+        </w:rPr>
+        <w:t>COLLATE</w:t>
+      </w:r>
+      <w:r>
+        <w:rPr>
+          <w:b/>
+          <w:bCs/>
+        </w:rPr>
+        <w:t xml:space="preserve"> </w:t>
+      </w:r>
+      <w:r>
+        <w:t>clause</w:t>
+      </w:r>
+    </w:p>
+    <w:p>
+      <w:pPr>
+        <w:rPr>
+          <w:b/>
+          <w:bCs/>
+        </w:rPr>
+      </w:pPr>
+      <w:r>
+        <w:rPr>
+          <w:b/>
+          <w:bCs/>
+        </w:rPr>
+        <w:t>SELECT * FROM Customers</w:t>
+      </w:r>
+      <w:r>
+        <w:rPr>
+          <w:b/>
+          <w:bCs/>
+        </w:rPr>
+        <w:br/>
+        <w:t>WHERE lastname COLLATE Latin1_General_CS_AS = N’Davis’</w:t>
+      </w:r>
+    </w:p>
+    <w:p>
+      <w:r>
+        <w:t xml:space="preserve">I ovo ce collate na case sensitive jer “CS”. Ako nemas collate, onda ce se assumeovati default collation. </w:t>
+      </w:r>
+    </w:p>
+    <w:p>
+      <w:pPr>
+        <w:pStyle w:val="Heading3"/>
+      </w:pPr>
+      <w:r>
+        <w:t>Operations and Functions nad characters</w:t>
+      </w:r>
+    </w:p>
+    <w:p>
+      <w:r>
+        <w:rPr>
+          <w:b/>
+          <w:bCs/>
+        </w:rPr>
+        <w:t>Konkatonacija</w:t>
+      </w:r>
+      <w:r>
+        <w:t>: + sign operator, CONCAT, CONCAT_WS</w:t>
+      </w:r>
+      <w:r>
+        <w:br/>
+        <w:t xml:space="preserve">For </w:t>
+      </w:r>
+      <w:r>
+        <w:rPr>
+          <w:b/>
+          <w:bCs/>
+        </w:rPr>
+        <w:t>other operations</w:t>
+      </w:r>
+      <w:r>
+        <w:t xml:space="preserve">: </w:t>
+      </w:r>
+      <w:r>
+        <w:t>SUB STRING, LEFT, RIGHT, LEN, DATALENGTH, CHARINDEX, PATINDEX, REPLACE, TRANSLATE, REPLICATE, STUFF, UPPER, LOWER, RTRIM, LTRIM, TRIM, FORMAT, COMPRESS, DECOMPRESS, STRING_SPLIT</w:t>
+      </w:r>
+      <w:r>
+        <w:t>, STRING_AGG</w:t>
+      </w:r>
+    </w:p>
+    <w:p>
+      <w:pPr>
+        <w:pStyle w:val="Heading3"/>
+      </w:pPr>
+      <w:r>
+        <w:t>COALESCE FN</w:t>
+      </w:r>
+    </w:p>
+    <w:p>
+      <w:pPr>
+        <w:rPr>
+          <w:b/>
+          <w:bCs/>
+        </w:rPr>
+      </w:pPr>
+      <w:r>
+        <w:t xml:space="preserve">Standard SQL kaze da konkatonacija sa “NULL” yielduje sa “NULL” kao rezultatom. </w:t>
+      </w:r>
+      <w:r>
+        <w:br/>
+        <w:t>region + N’ ‘ + city =&gt; NULL ukoliko je i jedna od region/city NULL</w:t>
+      </w:r>
+      <w:r>
+        <w:br/>
+      </w:r>
+      <w:r>
+        <w:t xml:space="preserve">Kako bi se NULL tretirao kao empty string onda se koristi </w:t>
+      </w:r>
+      <w:r>
+        <w:rPr>
+          <w:b/>
+          <w:bCs/>
+        </w:rPr>
+        <w:t>COALESCE</w:t>
+      </w:r>
+      <w:r>
+        <w:rPr>
+          <w:b/>
+          <w:bCs/>
+        </w:rPr>
+        <w:t xml:space="preserve"> function</w:t>
+      </w:r>
+      <w:r>
+        <w:rPr>
+          <w:b/>
+          <w:bCs/>
+        </w:rPr>
+        <w:t>.</w:t>
+      </w:r>
+    </w:p>
+    <w:p>
+      <w:pPr>
+        <w:rPr>
+          <w:b/>
+          <w:bCs/>
+        </w:rPr>
+      </w:pPr>
+      <w:r>
+        <w:rPr>
+          <w:b/>
+          <w:bCs/>
+        </w:rPr>
+        <w:lastRenderedPageBreak/>
+        <w:br/>
+      </w:r>
+      <w:r>
+        <w:rPr>
+          <w:b/>
+          <w:bCs/>
+        </w:rPr>
+        <w:t xml:space="preserve">SELECT custid, country, region, city, </w:t>
+      </w:r>
+      <w:r>
+        <w:rPr>
+          <w:b/>
+          <w:bCs/>
+        </w:rPr>
+        <w:br/>
+        <w:t xml:space="preserve">     country + COALESCE(N',' + region, N'') + N',' + city AS location </w:t>
+      </w:r>
+      <w:r>
+        <w:rPr>
+          <w:b/>
+          <w:bCs/>
+        </w:rPr>
+        <w:br/>
+        <w:t>FROM Sales.Customers;</w:t>
+      </w:r>
+    </w:p>
+    <w:p>
+      <w:r>
+        <w:t xml:space="preserve">Coalesce funkcija kad naidje na prvu null, onda samo returnuje empty string. </w:t>
+      </w:r>
+    </w:p>
+    <w:p>
+      <w:r>
+        <w:t>Potomo imamo CONCAT</w:t>
+      </w:r>
+    </w:p>
+    <w:p>
+      <w:pPr>
+        <w:pStyle w:val="Heading3"/>
+      </w:pPr>
+      <w:r>
+        <w:t>CONCAT FN</w:t>
+      </w:r>
+    </w:p>
+    <w:p>
+      <w:r>
+        <w:t xml:space="preserve">Prima se lista charactera i automatski zameni NULL sa empty string </w:t>
+      </w:r>
+      <w:r>
+        <w:br/>
+        <w:t>CONCAT(‘Jure’, N’ je‘, NULL, ‘ derpe’) =&gt; Jure je derpe</w:t>
+      </w:r>
+    </w:p>
+    <w:p>
+      <w:pPr>
+        <w:pStyle w:val="Heading3"/>
+      </w:pPr>
+      <w:r>
+        <w:t>CONCAT_WS</w:t>
+      </w:r>
+    </w:p>
+    <w:p>
+      <w:r>
+        <w:t>Ovo je konkatonacija sa separatorom. Prvi character je separator. Svaki sledeci character ce se razdvojiti tim separatorom</w:t>
+      </w:r>
+    </w:p>
+    <w:p>
+      <w:r>
+        <w:t>CONCAT(‘x’, ‘Jure’, N’ je‘, NULL, ‘ derpe’) =&gt; Jure x je x derpe</w:t>
+      </w:r>
+      <w:r>
+        <w:t>; valjda ovako</w:t>
+      </w:r>
+    </w:p>
+    <w:p>
+      <w:pPr>
+        <w:pStyle w:val="Heading3"/>
+      </w:pPr>
+      <w:r>
+        <w:t>SUBSTRING</w:t>
+      </w:r>
+    </w:p>
+    <w:p>
+      <w:r>
+        <w:t>SUBSTRING(string, start, length)</w:t>
+      </w:r>
+    </w:p>
+    <w:p>
+      <w:r>
+        <w:t>SELECT SUBSTRING('abcde', 1, 3);</w:t>
+      </w:r>
+      <w:r>
+        <w:t xml:space="preserve"> =&gt; ‘abc’</w:t>
+      </w:r>
+      <w:r>
+        <w:br/>
+        <w:t>Ne ide od 0 start. Takodje ako je length &gt; od lengtha stringa, onda ce se jednostavno vratiti sve bez da se baca neki error</w:t>
+      </w:r>
+    </w:p>
+    <w:p>
+      <w:pPr>
+        <w:pStyle w:val="Heading3"/>
+      </w:pPr>
+      <w:r>
+        <w:t>LEFT &amp; RIGHT</w:t>
+      </w:r>
+    </w:p>
+    <w:p>
+      <w:r>
+        <w:t>Substring s leva ili desna</w:t>
+      </w:r>
+      <w:r>
+        <w:br/>
+        <w:t>LEFT(‘string’, length) &amp; RIGHT(‘string’, length)</w:t>
+      </w:r>
+    </w:p>
+    <w:p>
+      <w:r>
+        <w:t>RIGHT(‘string’, 3) =&gt; ing;</w:t>
+      </w:r>
+    </w:p>
+    <w:p>
+      <w:pPr>
+        <w:pStyle w:val="Heading3"/>
+      </w:pPr>
+      <w:r>
+        <w:t>LEN &amp; DATALENGTH</w:t>
+      </w:r>
+    </w:p>
+    <w:p>
+      <w:r>
+        <w:rPr>
+          <w:b/>
+          <w:bCs/>
+        </w:rPr>
+        <w:t>LEN(‘string’)</w:t>
+      </w:r>
+      <w:r>
+        <w:t xml:space="preserve"> vraca length stringa</w:t>
+      </w:r>
+    </w:p>
+    <w:p>
+      <w:r>
+        <w:rPr>
+          <w:b/>
+          <w:bCs/>
+        </w:rPr>
+        <w:t>DATALENGTH(‘string’)</w:t>
+      </w:r>
+      <w:r>
+        <w:t xml:space="preserve"> vraca koliko B zauzima string</w:t>
+      </w:r>
+    </w:p>
+    <w:p>
+      <w:r>
+        <w:t>Another difference between LEN and DATALENGTH is that the former excludes trailing spaces but the latter doesn’t.</w:t>
+      </w:r>
+    </w:p>
+    <w:p>
+      <w:pPr>
+        <w:pStyle w:val="Heading3"/>
+      </w:pPr>
+      <w:r>
+        <w:lastRenderedPageBreak/>
+        <w:t>CHARINDEX</w:t>
+      </w:r>
+    </w:p>
+    <w:p>
+      <w:r>
+        <w:rPr>
+          <w:b/>
+          <w:bCs/>
+        </w:rPr>
+        <w:t>CHARINDEX(substring, string[, start_pos])</w:t>
+      </w:r>
+      <w:r>
+        <w:t xml:space="preserve"> vraca poziciju prvog occurancea substringa unutar stringa</w:t>
+      </w:r>
+      <w:r>
+        <w:t>.</w:t>
+      </w:r>
+    </w:p>
+    <w:p>
+      <w:r>
+        <w:t>SELECT CHARINDEX(' ', 'Itzik Ben-Gan');</w:t>
+      </w:r>
+      <w:r>
+        <w:t xml:space="preserve"> =&gt; 6</w:t>
+      </w:r>
+    </w:p>
+    <w:p>
+      <w:pPr>
+        <w:pStyle w:val="Heading3"/>
+      </w:pPr>
+      <w:r>
+        <w:t>PATINDEX</w:t>
+      </w:r>
+    </w:p>
+    <w:p>
+      <w:r>
+        <w:t>PATINDEX(pattern, string) vraca prvi occurance patterna u stringu</w:t>
+      </w:r>
+    </w:p>
+    <w:p>
+      <w:r>
+        <w:t>Pattern koristi slican izraz poput patterna u LIKE-u</w:t>
+      </w:r>
+    </w:p>
+    <w:p>
+      <w:r>
+        <w:t>SELECT PATINDEX('%[0-9]%', 'abcd123efgh');</w:t>
+      </w:r>
+      <w:r>
+        <w:t xml:space="preserve"> =&gt; 5</w:t>
+      </w:r>
+      <w:r>
+        <w:t>; vrati</w:t>
+      </w:r>
+      <w:r>
+        <w:t xml:space="preserve"> index</w:t>
+      </w:r>
+      <w:r>
+        <w:t xml:space="preserve"> pr</w:t>
+      </w:r>
+      <w:r>
+        <w:t xml:space="preserve">vog </w:t>
+      </w:r>
+      <w:r>
+        <w:t>broj</w:t>
+      </w:r>
+      <w:r>
+        <w:t>a</w:t>
+      </w:r>
+    </w:p>
+    <w:p>
+      <w:pPr>
+        <w:pStyle w:val="Heading3"/>
+      </w:pPr>
+      <w:r>
+        <w:t>REPLACE</w:t>
+      </w:r>
+    </w:p>
+    <w:p>
+      <w:r>
+        <w:rPr>
+          <w:b/>
+          <w:bCs/>
+        </w:rPr>
+        <w:t>REPLACE(string, substr1, substr2)</w:t>
+      </w:r>
+      <w:r>
+        <w:t xml:space="preserve"> zamenjuje sve occurances substring1 sa substring 2</w:t>
+      </w:r>
+    </w:p>
+    <w:p>
+      <w:r>
+        <w:t>SELECT REPLACE('1-a 2-b', '-', ':'); This code returns the output '1:a :b'.</w:t>
+      </w:r>
+    </w:p>
+    <w:p>
+      <w:r>
+        <w:t>Sa REPLACE mozes prebrojavati i broj occurancesa nekog karaktera. Na primer karakter koji trazis(zelis da prebrojavas) mozes da zamenis empty stringom. Izracunas LEN rezultata i oduzmes ga od LEN izvornog stringa.</w:t>
+      </w:r>
+    </w:p>
+    <w:p>
+      <w:r>
+        <w:t>SELECT (LEN(src_strng) – LEN(REPLACE(src_strng, ‘a’,’’)))</w:t>
+      </w:r>
+    </w:p>
+    <w:p>
+      <w:pPr>
+        <w:pStyle w:val="Heading3"/>
+      </w:pPr>
+      <w:r>
+        <w:t>REPLICATE</w:t>
+      </w:r>
+    </w:p>
+    <w:p>
+      <w:r>
+        <w:t>Replicate function replicates a string “x” number of times</w:t>
+      </w:r>
+    </w:p>
+    <w:p>
+      <w:r>
+        <w:t>REPLICATE(string, n)</w:t>
+      </w:r>
+      <w:r>
+        <w:br/>
+        <w:t>REPLICATE(‘abc’,3) =&gt; abcabcabc</w:t>
+      </w:r>
+    </w:p>
+    <w:p>
+      <w:pPr>
+        <w:rPr>
+          <w:b/>
+          <w:bCs/>
+        </w:rPr>
+      </w:pPr>
+      <w:r>
+        <w:t xml:space="preserve">Na primer combo sa RIGHT funkcijom </w:t>
+      </w:r>
+      <w:r>
+        <w:br/>
+      </w:r>
+      <w:r>
+        <w:rPr>
+          <w:b/>
+          <w:bCs/>
+        </w:rPr>
+        <w:t xml:space="preserve">SELECT supplierid, </w:t>
+      </w:r>
+      <w:r>
+        <w:rPr>
+          <w:b/>
+          <w:bCs/>
+        </w:rPr>
+        <w:br/>
+        <w:t xml:space="preserve">     RIGHT(REPLICATE('0', 9) + CAST(supplierid AS VARCHAR(10)), 10) AS strsupplierid </w:t>
+      </w:r>
+      <w:r>
+        <w:rPr>
+          <w:b/>
+          <w:bCs/>
+        </w:rPr>
+        <w:br/>
+        <w:t>FROM Production.Suppliers;</w:t>
+      </w:r>
+    </w:p>
+    <w:p>
+      <w:r>
+        <w:rPr>
+          <w:noProof/>
+        </w:rPr>
+        <w:drawing>
+          <wp:inline distT="0" distB="0" distL="0" distR="0" wp14:anchorId="092B9C4A" wp14:editId="432E49B4">
+            <wp:extent cx="3856929" cy="1434974"/>
+            <wp:effectExtent l="0" t="0" r="0" b="0"/>
+            <wp:docPr id="1893622475" name="Picture 1" descr="A close-up of a number&#10;&#10;AI-generated content may be incorrect."/>
+            <wp:cNvGraphicFramePr>
+              <a:graphicFrameLocks xmlns:a="http://schemas.openxmlformats.org/drawingml/2006/main" noChangeAspect="1"/>
+            </wp:cNvGraphicFramePr>
+            <a:graphic xmlns:a="http://schemas.openxmlformats.org/drawingml/2006/main">
+              <a:graphicData uri="http://schemas.openxmlformats.org/drawingml/2006/picture">
+                <pic:pic xmlns:pic="http://schemas.openxmlformats.org/drawingml/2006/picture">
+                  <pic:nvPicPr>
+                    <pic:cNvPr id="1893622475" name="Picture 1" descr="A close-up of a number&#10;&#10;AI-generated content may be incorrect."/>
+                    <pic:cNvPicPr/>
+                  </pic:nvPicPr>
+                  <pic:blipFill>
+                    <a:blip r:embed="rId20"/>
+                    <a:stretch>
+                      <a:fillRect/>
+                    </a:stretch>
+                  </pic:blipFill>
+                  <pic:spPr>
+                    <a:xfrm>
+                      <a:off x="0" y="0"/>
+                      <a:ext cx="3867802" cy="1439019"/>
+                    </a:xfrm>
+                    <a:prstGeom prst="rect">
+                      <a:avLst/>
+                    </a:prstGeom>
+                  </pic:spPr>
+                </pic:pic>
+              </a:graphicData>
+            </a:graphic>
+          </wp:inline>
+        </w:drawing>
+      </w:r>
+    </w:p>
+    <w:p>
+      <w:pPr>
+        <w:pStyle w:val="Heading3"/>
+      </w:pPr>
+      <w:r>
+        <w:lastRenderedPageBreak/>
+        <w:t>STUFF</w:t>
+      </w:r>
+    </w:p>
+    <w:p>
+      <w:r>
+        <w:t xml:space="preserve">Ova funkcija sluzi da se substring unutar stringa zameni drugim substringom. </w:t>
+      </w:r>
+    </w:p>
+    <w:p>
+      <w:r>
+        <w:t>STUFF(string, pos, delete_length, insert_string)</w:t>
+      </w:r>
+    </w:p>
+    <w:p>
+      <w:r>
+        <w:t>Na primer:</w:t>
+      </w:r>
+      <w:r>
+        <w:br/>
+        <w:t>STUFF(‘xyz’, 2, 1, ‘kita’) =&gt; xkitaz</w:t>
+      </w:r>
+    </w:p>
+    <w:p>
+      <w:pPr>
+        <w:pStyle w:val="Heading3"/>
+      </w:pPr>
+      <w:r>
+        <w:t>UPPER &amp; LOWER</w:t>
+      </w:r>
+    </w:p>
+    <w:p>
+      <w:r>
+        <w:t>Za uppercase i lowercase</w:t>
+      </w:r>
+    </w:p>
+    <w:p>
+      <w:pPr>
+        <w:pStyle w:val="Heading3"/>
+      </w:pPr>
+      <w:r>
+        <w:t>LTRIM, RTRIM &amp; TRIM</w:t>
+      </w:r>
+    </w:p>
+    <w:p>
+      <w:r>
+        <w:t xml:space="preserve">Dozvoljava ti da removeujes leading/trailing ili oba leading &amp; trailing characters. </w:t>
+      </w:r>
+    </w:p>
+    <w:p>
+      <w:r>
+        <w:t xml:space="preserve">To znaci removeovanje spaceova :) </w:t>
+      </w:r>
+    </w:p>
+    <w:p>
+      <w:r>
+        <w:t>LTRIM(string)</w:t>
+      </w:r>
+    </w:p>
+    <w:p>
+      <w:pPr>
+        <w:pStyle w:val="Heading3"/>
+      </w:pPr>
+      <w:r>
+        <w:t>FORMAT</w:t>
+      </w:r>
+    </w:p>
+    <w:p>
+      <w:r>
+        <w:t>Sluzi za formatiranje inputa na osnovu msft .net format stringa i culture-a.</w:t>
+      </w:r>
+    </w:p>
+    <w:p>
+      <w:r>
+        <w:rPr>
+          <w:b/>
+          <w:bCs/>
+        </w:rPr>
+        <w:t>FORMAT(input , format_string, culture)</w:t>
+      </w:r>
+      <w:r>
+        <w:rPr>
+          <w:b/>
+          <w:bCs/>
+        </w:rPr>
+        <w:br/>
+      </w:r>
+      <w:r>
+        <w:t>FORMAT(10, ‘d10’) =&gt; 0000000010</w:t>
+      </w:r>
+    </w:p>
+    <w:p>
+      <w:r>
+        <w:t>FORMAT je skupa funkcija i ne bi je trebalo koristiti</w:t>
+      </w:r>
+    </w:p>
+    <w:p>
+      <w:pPr>
+        <w:pStyle w:val="Heading3"/>
+      </w:pPr>
+      <w:r>
+        <w:t>COMPRESS &amp; DECOMPRESS</w:t>
+      </w:r>
+    </w:p>
+    <w:p>
+      <w:r>
+        <w:t>Kompresuju i dekompresuju po GZIP algoritmu</w:t>
+      </w:r>
+      <w:r>
+        <w:br/>
+        <w:t>COMPRESS(string)</w:t>
+      </w:r>
+      <w:r>
+        <w:br/>
+        <w:t>DECOMPRESS(string)</w:t>
+      </w:r>
+    </w:p>
+    <w:p>
+      <w:r>
+        <w:t xml:space="preserve">Prihvata character ili binary string kao input i vraca </w:t>
+      </w:r>
+      <w:r>
+        <w:t>VARBINARY(MAX) typed value</w:t>
+      </w:r>
+    </w:p>
+    <w:p>
+      <w:r>
+        <w:t>Recimo imas stored procedure i zelis da storeujes CV-eve kandidata u bazi koji su kompresovani</w:t>
+      </w:r>
+    </w:p>
+    <w:p>
+      <w:r>
+        <w:t>INSERT INTO dbo.EmployeeCVs( empid, cv ) VALUES( @empid, COMPRESS(@cv) );</w:t>
+      </w:r>
+      <w:r>
+        <w:br/>
+        <w:t>Ovaj @cv input je NVARCHAR(MAX)</w:t>
+      </w:r>
+      <w:r>
+        <w:br/>
+        <w:t>Ovaj @empid je input parametar za employee</w:t>
+      </w:r>
+    </w:p>
+    <w:p>
+      <w:r>
+        <w:t>Kolona “cv” u dbo.EmployeeCVs ce biti tipa VARBINARY(MAX)</w:t>
+      </w:r>
+    </w:p>
+    <w:p>
+      <w:pPr>
+        <w:rPr>
+          <w:b/>
+          <w:bCs/>
+        </w:rPr>
+      </w:pPr>
+    </w:p>
+    <w:p>
+      <w:pPr>
+        <w:rPr>
+          <w:b/>
+          <w:bCs/>
+        </w:rPr>
+      </w:pPr>
+      <w:r>
+        <w:rPr>
+          <w:b/>
+          <w:bCs/>
+        </w:rPr>
+        <w:lastRenderedPageBreak/>
+        <w:t>DECOMPRESS</w:t>
+      </w:r>
+      <w:r>
+        <w:t xml:space="preserve"> prihvata binary string kao input i vraca VARBINARY(MAX) kao output. Da bi dobio originalnu vrednost nazad, moraces castovati taj varbinary u ono sto ocekujes:</w:t>
+      </w:r>
+      <w:r>
+        <w:br/>
+      </w:r>
+      <w:r>
+        <w:br/>
+      </w:r>
+      <w:r>
+        <w:rPr>
+          <w:b/>
+          <w:bCs/>
+        </w:rPr>
+        <w:t>SELECT CAST(DECOMPRESS(COMPRESS(N'This is my cv. Imagine it was much longer.')) AS NVARCHAR(MAX));</w:t>
+      </w:r>
+    </w:p>
+    <w:p>
+      <w:r>
+        <w:t>Pa na primer za onu kolonu gore bi taj decompress izgledao ovako:</w:t>
+      </w:r>
+    </w:p>
+    <w:p>
+      <w:r>
+        <w:t xml:space="preserve">SELECT empid, </w:t>
+      </w:r>
+      <w:r>
+        <w:br/>
+        <w:t xml:space="preserve">     </w:t>
+      </w:r>
+      <w:r>
+        <w:t xml:space="preserve">CAST(DECOMPRESS(cv) AS NVARCHAR(MAX)) AS cv </w:t>
+      </w:r>
+      <w:r>
+        <w:br/>
+      </w:r>
+      <w:r>
+        <w:t>FROM dbo.EmployeeCVs;</w:t>
+      </w:r>
+    </w:p>
+    <w:p>
+      <w:pPr>
+        <w:pStyle w:val="Heading3"/>
+      </w:pPr>
+      <w:r>
+        <w:t>STRING_SPLIT</w:t>
+      </w:r>
+    </w:p>
+    <w:p>
+      <w:r>
+        <w:t xml:space="preserve">Separateuje string u listu individualnih vrednosti </w:t>
+      </w:r>
+    </w:p>
+    <w:p>
+      <w:r>
+        <w:t>SELECT value FROM STRING_SPLIT(string, separator[, enable_ordinal]);</w:t>
+      </w:r>
+    </w:p>
+    <w:p>
+      <w:pPr>
+        <w:rPr>
+          <w:b/>
+          <w:bCs/>
+        </w:rPr>
+      </w:pPr>
+      <w:r>
+        <w:t xml:space="preserve">Za razliku od svih dosadasnjih funkcija, ovo je prva table function. </w:t>
+      </w:r>
+      <w:r>
+        <w:br/>
+      </w:r>
+      <w:r>
+        <w:rPr>
+          <w:b/>
+          <w:bCs/>
+        </w:rPr>
+        <w:t xml:space="preserve">SELECT CAST(value AS INT) AS myvalue </w:t>
+      </w:r>
+      <w:r>
+        <w:rPr>
+          <w:b/>
+          <w:bCs/>
+        </w:rPr>
+        <w:br/>
+        <w:t>FROM STRING_SPLIT('10248,10249,10250', ',')</w:t>
+      </w:r>
+    </w:p>
+    <w:p>
+      <w:r>
+        <w:t xml:space="preserve">Ordinal flag moze ako imas mssql 2022 or later. </w:t>
+      </w:r>
+    </w:p>
+    <w:p>
+      <w:pPr>
+        <w:rPr>
+          <w:b/>
+          <w:bCs/>
+        </w:rPr>
+      </w:pPr>
+      <w:r>
+        <w:rPr>
+          <w:b/>
+          <w:bCs/>
+        </w:rPr>
+        <w:t xml:space="preserve">SELECT </w:t>
+      </w:r>
+      <w:r>
+        <w:rPr>
+          <w:b/>
+          <w:bCs/>
+        </w:rPr>
+        <w:t>CAST(value AS INT) AS myvalue</w:t>
+      </w:r>
+      <w:r>
+        <w:rPr>
+          <w:b/>
+          <w:bCs/>
+        </w:rPr>
+        <w:t xml:space="preserve">, </w:t>
+      </w:r>
+      <w:r>
+        <w:rPr>
+          <w:b/>
+          <w:bCs/>
+        </w:rPr>
+        <w:t>ordinal</w:t>
+      </w:r>
+      <w:r>
+        <w:rPr>
+          <w:b/>
+          <w:bCs/>
+        </w:rPr>
+        <w:br/>
+        <w:t xml:space="preserve">FROM </w:t>
+      </w:r>
+      <w:r>
+        <w:rPr>
+          <w:b/>
+          <w:bCs/>
+        </w:rPr>
+        <w:t>STRING_SPLIT('10248,10249,10250', ‘,’ , 1)</w:t>
+      </w:r>
+      <w:r>
+        <w:rPr>
+          <w:b/>
+          <w:bCs/>
+        </w:rPr>
+        <w:t xml:space="preserve"> </w:t>
+      </w:r>
+    </w:p>
+    <w:p>
+      <w:r>
+        <w:t>Ovo je potom rezultat</w:t>
+      </w:r>
+    </w:p>
+    <w:p>
+      <w:r>
+        <w:rPr>
+          <w:noProof/>
+        </w:rPr>
+        <w:drawing>
+          <wp:inline distT="0" distB="0" distL="0" distR="0" wp14:anchorId="0A1BF167" wp14:editId="59ACE782">
+            <wp:extent cx="2906162" cy="1412105"/>
+            <wp:effectExtent l="0" t="0" r="8890" b="0"/>
+            <wp:docPr id="1178790705" name="Picture 1" descr="A close-up of a number&#10;&#10;AI-generated content may be incorrect."/>
+            <wp:cNvGraphicFramePr>
+              <a:graphicFrameLocks xmlns:a="http://schemas.openxmlformats.org/drawingml/2006/main" noChangeAspect="1"/>
+            </wp:cNvGraphicFramePr>
+            <a:graphic xmlns:a="http://schemas.openxmlformats.org/drawingml/2006/main">
+              <a:graphicData uri="http://schemas.openxmlformats.org/drawingml/2006/picture">
+                <pic:pic xmlns:pic="http://schemas.openxmlformats.org/drawingml/2006/picture">
+                  <pic:nvPicPr>
+                    <pic:cNvPr id="1178790705" name="Picture 1" descr="A close-up of a number&#10;&#10;AI-generated content may be incorrect."/>
+                    <pic:cNvPicPr/>
+                  </pic:nvPicPr>
+                  <pic:blipFill>
+                    <a:blip r:embed="rId21"/>
+                    <a:stretch>
+                      <a:fillRect/>
+                    </a:stretch>
+                  </pic:blipFill>
+                  <pic:spPr>
+                    <a:xfrm>
+                      <a:off x="0" y="0"/>
+                      <a:ext cx="2916520" cy="1417138"/>
+                    </a:xfrm>
+                    <a:prstGeom prst="rect">
+                      <a:avLst/>
+                    </a:prstGeom>
+                  </pic:spPr>
+                </pic:pic>
+              </a:graphicData>
+            </a:graphic>
+          </wp:inline>
+        </w:drawing>
+      </w:r>
+    </w:p>
+    <w:p/>
     <w:sectPr>
       <w:pgSz w:w="12240" w:h="15840"/>
       <w:pgMar w:top="1440" w:right="1440" w:bottom="1440" w:left="1440" w:header="720" w:footer="720" w:gutter="0"/>
@@ -3472,6 +6362,7 @@
   <w:style w:type="paragraph" w:default="1" w:styleId="Normal">
     <w:name w:val="Normal"/>
     <w:qFormat/>
+    <w:rsid w:val="00380A72"/>
   </w:style>
   <w:style w:type="paragraph" w:styleId="Heading1">
     <w:name w:val="heading 1"/>

</xml_diff>

<commit_message>
add: aggregate fn's & window clause
</commit_message>
<xml_diff>
--- a/T-SQL Fundamentals.docx
+++ b/T-SQL Fundamentals.docx
@@ -69479,6 +69479,1963 @@
         <w:t>Aggregate window functions</w:t>
       </w:r>
     </w:p>
+    <w:p>
+      <w:r>
+        <w:t xml:space="preserve">Aggregate window functions se </w:t>
+      </w:r>
+      <w:proofErr w:type="spellStart"/>
+      <w:r>
+        <w:t>koriste</w:t>
+      </w:r>
+      <w:proofErr w:type="spellEnd"/>
+      <w:r>
+        <w:t xml:space="preserve"> za </w:t>
+      </w:r>
+      <w:proofErr w:type="spellStart"/>
+      <w:r>
+        <w:t>agregiranje</w:t>
+      </w:r>
+      <w:proofErr w:type="spellEnd"/>
+      <w:r>
+        <w:t xml:space="preserve"> </w:t>
+      </w:r>
+      <w:proofErr w:type="spellStart"/>
+      <w:r>
+        <w:t>redova</w:t>
+      </w:r>
+      <w:proofErr w:type="spellEnd"/>
+      <w:r>
+        <w:t xml:space="preserve"> </w:t>
+      </w:r>
+      <w:proofErr w:type="spellStart"/>
+      <w:r>
+        <w:t>unutar</w:t>
+      </w:r>
+      <w:proofErr w:type="spellEnd"/>
+      <w:r>
+        <w:t xml:space="preserve"> </w:t>
+      </w:r>
+      <w:proofErr w:type="spellStart"/>
+      <w:r>
+        <w:t>definisanog</w:t>
+      </w:r>
+      <w:proofErr w:type="spellEnd"/>
+      <w:r>
+        <w:t xml:space="preserve"> “window-a”. </w:t>
+      </w:r>
+      <w:proofErr w:type="spellStart"/>
+      <w:r>
+        <w:t>Podrzavaju</w:t>
+      </w:r>
+      <w:proofErr w:type="spellEnd"/>
+      <w:r>
+        <w:t xml:space="preserve"> window-partition, windo</w:t>
+      </w:r>
+      <w:r>
+        <w:t>w</w:t>
+      </w:r>
+      <w:r>
+        <w:t xml:space="preserve">-order &amp; window-frame clauses. </w:t>
+      </w:r>
+    </w:p>
+    <w:p>
+      <w:r>
+        <w:t xml:space="preserve">SELECT </w:t>
+      </w:r>
+      <w:proofErr w:type="spellStart"/>
+      <w:r>
+        <w:t>orderid</w:t>
+      </w:r>
+      <w:proofErr w:type="spellEnd"/>
+      <w:r>
+        <w:t xml:space="preserve">, </w:t>
+      </w:r>
+      <w:proofErr w:type="spellStart"/>
+      <w:r>
+        <w:t>custid</w:t>
+      </w:r>
+      <w:proofErr w:type="spellEnd"/>
+      <w:r>
+        <w:t xml:space="preserve">, </w:t>
+      </w:r>
+      <w:proofErr w:type="spellStart"/>
+      <w:r>
+        <w:t>val</w:t>
+      </w:r>
+      <w:proofErr w:type="spellEnd"/>
+      <w:r>
+        <w:t>,</w:t>
+      </w:r>
+      <w:r>
+        <w:br/>
+      </w:r>
+      <w:proofErr w:type="gramStart"/>
+      <w:r>
+        <w:t>SUM(</w:t>
+      </w:r>
+      <w:proofErr w:type="spellStart"/>
+      <w:proofErr w:type="gramEnd"/>
+      <w:r>
+        <w:t>val</w:t>
+      </w:r>
+      <w:proofErr w:type="spellEnd"/>
+      <w:r>
+        <w:t xml:space="preserve">) </w:t>
+      </w:r>
+      <w:proofErr w:type="gramStart"/>
+      <w:r>
+        <w:t>OVER(</w:t>
+      </w:r>
+      <w:proofErr w:type="gramEnd"/>
+      <w:r>
+        <w:t xml:space="preserve">PARTITION BY </w:t>
+      </w:r>
+      <w:proofErr w:type="spellStart"/>
+      <w:r>
+        <w:t>custid</w:t>
+      </w:r>
+      <w:proofErr w:type="spellEnd"/>
+      <w:r>
+        <w:t xml:space="preserve">) as </w:t>
+      </w:r>
+      <w:proofErr w:type="spellStart"/>
+      <w:r>
+        <w:t>customer_total</w:t>
+      </w:r>
+      <w:proofErr w:type="spellEnd"/>
+      <w:r>
+        <w:br/>
+      </w:r>
+      <w:proofErr w:type="gramStart"/>
+      <w:r>
+        <w:t>SUM(</w:t>
+      </w:r>
+      <w:proofErr w:type="spellStart"/>
+      <w:proofErr w:type="gramEnd"/>
+      <w:r>
+        <w:t>val</w:t>
+      </w:r>
+      <w:proofErr w:type="spellEnd"/>
+      <w:r>
+        <w:t xml:space="preserve">) </w:t>
+      </w:r>
+      <w:proofErr w:type="gramStart"/>
+      <w:r>
+        <w:t>OVER(</w:t>
+      </w:r>
+      <w:proofErr w:type="gramEnd"/>
+      <w:r>
+        <w:t xml:space="preserve">) as </w:t>
+      </w:r>
+      <w:proofErr w:type="spellStart"/>
+      <w:r>
+        <w:t>grand_total</w:t>
+      </w:r>
+      <w:proofErr w:type="spellEnd"/>
+      <w:r>
+        <w:br/>
+        <w:t xml:space="preserve">FROM </w:t>
+      </w:r>
+      <w:proofErr w:type="spellStart"/>
+      <w:r>
+        <w:t>Sales.OrderValues</w:t>
+      </w:r>
+      <w:proofErr w:type="spellEnd"/>
+    </w:p>
+    <w:p>
+      <w:r>
+        <w:t xml:space="preserve">U </w:t>
+      </w:r>
+      <w:proofErr w:type="spellStart"/>
+      <w:r>
+        <w:t>cemu</w:t>
+      </w:r>
+      <w:proofErr w:type="spellEnd"/>
+      <w:r>
+        <w:t xml:space="preserve"> je fora. Sum(</w:t>
+      </w:r>
+      <w:proofErr w:type="spellStart"/>
+      <w:r>
+        <w:t>val</w:t>
+      </w:r>
+      <w:proofErr w:type="spellEnd"/>
+      <w:r>
+        <w:t xml:space="preserve">) </w:t>
+      </w:r>
+      <w:proofErr w:type="gramStart"/>
+      <w:r>
+        <w:t>OVER(</w:t>
+      </w:r>
+      <w:proofErr w:type="gramEnd"/>
+      <w:r>
+        <w:t xml:space="preserve">) </w:t>
+      </w:r>
+      <w:proofErr w:type="spellStart"/>
+      <w:r>
+        <w:t>exposeuje</w:t>
+      </w:r>
+      <w:proofErr w:type="spellEnd"/>
+      <w:r>
+        <w:t xml:space="preserve"> window </w:t>
+      </w:r>
+      <w:proofErr w:type="spellStart"/>
+      <w:r>
+        <w:t>nad</w:t>
+      </w:r>
+      <w:proofErr w:type="spellEnd"/>
+      <w:r>
+        <w:t xml:space="preserve"> </w:t>
+      </w:r>
+      <w:proofErr w:type="spellStart"/>
+      <w:r>
+        <w:t>svim</w:t>
+      </w:r>
+      <w:proofErr w:type="spellEnd"/>
+      <w:r>
+        <w:t xml:space="preserve"> </w:t>
+      </w:r>
+      <w:proofErr w:type="spellStart"/>
+      <w:r>
+        <w:t>redovima</w:t>
+      </w:r>
+      <w:proofErr w:type="spellEnd"/>
+      <w:r>
+        <w:t xml:space="preserve"> underlying query result set-a. </w:t>
+      </w:r>
+      <w:proofErr w:type="spellStart"/>
+      <w:r>
+        <w:t>Znaci</w:t>
+      </w:r>
+      <w:proofErr w:type="spellEnd"/>
+      <w:r>
+        <w:t xml:space="preserve"> </w:t>
+      </w:r>
+      <w:proofErr w:type="spellStart"/>
+      <w:r>
+        <w:t>svi</w:t>
+      </w:r>
+      <w:proofErr w:type="spellEnd"/>
+      <w:r>
+        <w:t xml:space="preserve"> </w:t>
+      </w:r>
+      <w:proofErr w:type="spellStart"/>
+      <w:r>
+        <w:t>redovi</w:t>
+      </w:r>
+      <w:proofErr w:type="spellEnd"/>
+      <w:r>
+        <w:t xml:space="preserve"> u </w:t>
+      </w:r>
+      <w:proofErr w:type="spellStart"/>
+      <w:r>
+        <w:t>Sales.OrderValues</w:t>
+      </w:r>
+      <w:proofErr w:type="spellEnd"/>
+      <w:r>
+        <w:t xml:space="preserve">. </w:t>
+      </w:r>
+      <w:r>
+        <w:br/>
+        <w:t xml:space="preserve">Kada </w:t>
+      </w:r>
+      <w:proofErr w:type="spellStart"/>
+      <w:r>
+        <w:t>radis</w:t>
+      </w:r>
+      <w:proofErr w:type="spellEnd"/>
+      <w:r>
+        <w:t xml:space="preserve"> PARTITION BY, </w:t>
+      </w:r>
+      <w:proofErr w:type="spellStart"/>
+      <w:r>
+        <w:t>onda</w:t>
+      </w:r>
+      <w:proofErr w:type="spellEnd"/>
+      <w:r>
+        <w:t xml:space="preserve"> </w:t>
+      </w:r>
+      <w:proofErr w:type="spellStart"/>
+      <w:r>
+        <w:t>dobijas</w:t>
+      </w:r>
+      <w:proofErr w:type="spellEnd"/>
+      <w:r>
+        <w:t xml:space="preserve"> window </w:t>
+      </w:r>
+      <w:proofErr w:type="spellStart"/>
+      <w:r>
+        <w:t>na</w:t>
+      </w:r>
+      <w:proofErr w:type="spellEnd"/>
+      <w:r>
+        <w:t xml:space="preserve"> </w:t>
+      </w:r>
+      <w:proofErr w:type="spellStart"/>
+      <w:r>
+        <w:t>samo</w:t>
+      </w:r>
+      <w:proofErr w:type="spellEnd"/>
+      <w:r>
+        <w:t xml:space="preserve"> one </w:t>
+      </w:r>
+      <w:proofErr w:type="spellStart"/>
+      <w:r>
+        <w:t>redove</w:t>
+      </w:r>
+      <w:proofErr w:type="spellEnd"/>
+      <w:r>
+        <w:t xml:space="preserve"> koji dele </w:t>
+      </w:r>
+      <w:proofErr w:type="spellStart"/>
+      <w:r>
+        <w:t>istu</w:t>
+      </w:r>
+      <w:proofErr w:type="spellEnd"/>
+      <w:r>
+        <w:t xml:space="preserve"> </w:t>
+      </w:r>
+      <w:proofErr w:type="spellStart"/>
+      <w:r>
+        <w:t>vrednost</w:t>
+      </w:r>
+      <w:proofErr w:type="spellEnd"/>
+      <w:r>
+        <w:t xml:space="preserve"> za </w:t>
+      </w:r>
+      <w:proofErr w:type="spellStart"/>
+      <w:r>
+        <w:t>tu</w:t>
+      </w:r>
+      <w:proofErr w:type="spellEnd"/>
+      <w:r>
+        <w:t xml:space="preserve"> </w:t>
+      </w:r>
+      <w:proofErr w:type="spellStart"/>
+      <w:r>
+        <w:t>neku</w:t>
+      </w:r>
+      <w:proofErr w:type="spellEnd"/>
+      <w:r>
+        <w:t xml:space="preserve"> </w:t>
+      </w:r>
+      <w:proofErr w:type="spellStart"/>
+      <w:proofErr w:type="gramStart"/>
+      <w:r>
+        <w:t>kolonu</w:t>
+      </w:r>
+      <w:proofErr w:type="spellEnd"/>
+      <w:r>
+        <w:t>(</w:t>
+      </w:r>
+      <w:proofErr w:type="spellStart"/>
+      <w:proofErr w:type="gramEnd"/>
+      <w:r>
+        <w:t>custid</w:t>
+      </w:r>
+      <w:proofErr w:type="spellEnd"/>
+      <w:r>
+        <w:t xml:space="preserve"> u </w:t>
+      </w:r>
+      <w:proofErr w:type="spellStart"/>
+      <w:r>
+        <w:t>ovom</w:t>
+      </w:r>
+      <w:proofErr w:type="spellEnd"/>
+      <w:r>
+        <w:t xml:space="preserve"> </w:t>
+      </w:r>
+      <w:proofErr w:type="spellStart"/>
+      <w:r>
+        <w:t>slucaju</w:t>
+      </w:r>
+      <w:proofErr w:type="spellEnd"/>
+      <w:r>
+        <w:t xml:space="preserve">) </w:t>
+      </w:r>
+      <w:proofErr w:type="spellStart"/>
+      <w:r>
+        <w:t>naspram</w:t>
+      </w:r>
+      <w:proofErr w:type="spellEnd"/>
+      <w:r>
+        <w:t xml:space="preserve"> </w:t>
+      </w:r>
+      <w:proofErr w:type="spellStart"/>
+      <w:r>
+        <w:t>vrednosti</w:t>
+      </w:r>
+      <w:proofErr w:type="spellEnd"/>
+      <w:r>
+        <w:t xml:space="preserve"> </w:t>
+      </w:r>
+      <w:proofErr w:type="spellStart"/>
+      <w:r>
+        <w:t>reda</w:t>
+      </w:r>
+      <w:proofErr w:type="spellEnd"/>
+      <w:r>
+        <w:t xml:space="preserve"> koji </w:t>
+      </w:r>
+      <w:proofErr w:type="spellStart"/>
+      <w:r>
+        <w:t>invokeuje</w:t>
+      </w:r>
+      <w:proofErr w:type="spellEnd"/>
+      <w:r>
+        <w:t xml:space="preserve"> </w:t>
+      </w:r>
+      <w:proofErr w:type="spellStart"/>
+      <w:r>
+        <w:t>tu</w:t>
+      </w:r>
+      <w:proofErr w:type="spellEnd"/>
+      <w:r>
+        <w:t xml:space="preserve"> window </w:t>
+      </w:r>
+      <w:proofErr w:type="spellStart"/>
+      <w:r>
+        <w:t>funkciju</w:t>
+      </w:r>
+      <w:proofErr w:type="spellEnd"/>
+      <w:r>
+        <w:t xml:space="preserve">. </w:t>
+      </w:r>
+    </w:p>
+    <w:p>
+      <w:r>
+        <w:drawing>
+          <wp:inline distT="0" distB="0" distL="0" distR="0" wp14:anchorId="46AF2D8F" wp14:editId="48265161">
+            <wp:extent cx="5943600" cy="1518285"/>
+            <wp:effectExtent l="0" t="0" r="0" b="5715"/>
+            <wp:docPr id="19410116" name="Picture 1" descr="A table of numbers with a white background&#10;&#10;AI-generated content may be incorrect."/>
+            <wp:cNvGraphicFramePr>
+              <a:graphicFrameLocks xmlns:a="http://schemas.openxmlformats.org/drawingml/2006/main" noChangeAspect="1"/>
+            </wp:cNvGraphicFramePr>
+            <a:graphic xmlns:a="http://schemas.openxmlformats.org/drawingml/2006/main">
+              <a:graphicData uri="http://schemas.openxmlformats.org/drawingml/2006/picture">
+                <pic:pic xmlns:pic="http://schemas.openxmlformats.org/drawingml/2006/picture">
+                  <pic:nvPicPr>
+                    <pic:cNvPr id="19410116" name="Picture 1" descr="A table of numbers with a white background&#10;&#10;AI-generated content may be incorrect."/>
+                    <pic:cNvPicPr/>
+                  </pic:nvPicPr>
+                  <pic:blipFill>
+                    <a:blip r:embed="rId45"/>
+                    <a:stretch>
+                      <a:fillRect/>
+                    </a:stretch>
+                  </pic:blipFill>
+                  <pic:spPr>
+                    <a:xfrm>
+                      <a:off x="0" y="0"/>
+                      <a:ext cx="5943600" cy="1518285"/>
+                    </a:xfrm>
+                    <a:prstGeom prst="rect">
+                      <a:avLst/>
+                    </a:prstGeom>
+                  </pic:spPr>
+                </pic:pic>
+              </a:graphicData>
+            </a:graphic>
+          </wp:inline>
+        </w:drawing>
+      </w:r>
+    </w:p>
+    <w:p>
+      <w:r>
+        <w:t xml:space="preserve">Evo </w:t>
+      </w:r>
+      <w:proofErr w:type="spellStart"/>
+      <w:r>
+        <w:t>recimo</w:t>
+      </w:r>
+      <w:proofErr w:type="spellEnd"/>
+      <w:r>
+        <w:t xml:space="preserve"> query koji </w:t>
+      </w:r>
+      <w:proofErr w:type="spellStart"/>
+      <w:r>
+        <w:t>predstavlja</w:t>
+      </w:r>
+      <w:proofErr w:type="spellEnd"/>
+      <w:r>
+        <w:t xml:space="preserve"> </w:t>
+      </w:r>
+      <w:proofErr w:type="spellStart"/>
+      <w:r>
+        <w:t>npr</w:t>
+      </w:r>
+      <w:proofErr w:type="spellEnd"/>
+      <w:r>
+        <w:t xml:space="preserve"> </w:t>
+      </w:r>
+      <w:proofErr w:type="spellStart"/>
+      <w:r>
+        <w:t>procenat</w:t>
+      </w:r>
+      <w:proofErr w:type="spellEnd"/>
+      <w:r>
+        <w:t xml:space="preserve"> </w:t>
+      </w:r>
+      <w:proofErr w:type="spellStart"/>
+      <w:r>
+        <w:t>trenutno</w:t>
+      </w:r>
+      <w:proofErr w:type="spellEnd"/>
+      <w:r>
+        <w:t xml:space="preserve"> </w:t>
+      </w:r>
+      <w:proofErr w:type="spellStart"/>
+      <w:r>
+        <w:t>vrednosti</w:t>
+      </w:r>
+      <w:proofErr w:type="spellEnd"/>
+      <w:r>
+        <w:t xml:space="preserve"> </w:t>
+      </w:r>
+      <w:proofErr w:type="spellStart"/>
+      <w:r>
+        <w:t>porudzbine</w:t>
+      </w:r>
+      <w:proofErr w:type="spellEnd"/>
+      <w:r>
+        <w:t xml:space="preserve"> </w:t>
+      </w:r>
+      <w:proofErr w:type="spellStart"/>
+      <w:r>
+        <w:t>naspram</w:t>
+      </w:r>
+      <w:proofErr w:type="spellEnd"/>
+      <w:r>
+        <w:t xml:space="preserve"> grand total </w:t>
+      </w:r>
+      <w:proofErr w:type="spellStart"/>
+      <w:r>
+        <w:t>i</w:t>
+      </w:r>
+      <w:proofErr w:type="spellEnd"/>
+      <w:r>
+        <w:t xml:space="preserve"> customer total-a</w:t>
+      </w:r>
+    </w:p>
+    <w:p>
+      <w:r>
+        <w:t xml:space="preserve">SELECT </w:t>
+      </w:r>
+      <w:proofErr w:type="spellStart"/>
+      <w:r>
+        <w:t>orderid</w:t>
+      </w:r>
+      <w:proofErr w:type="spellEnd"/>
+      <w:r>
+        <w:t xml:space="preserve">, </w:t>
+      </w:r>
+      <w:proofErr w:type="spellStart"/>
+      <w:r>
+        <w:t>custid</w:t>
+      </w:r>
+      <w:proofErr w:type="spellEnd"/>
+      <w:r>
+        <w:t xml:space="preserve">, </w:t>
+      </w:r>
+      <w:proofErr w:type="spellStart"/>
+      <w:r>
+        <w:t>val</w:t>
+      </w:r>
+      <w:proofErr w:type="spellEnd"/>
+      <w:r>
+        <w:t>,</w:t>
+      </w:r>
+      <w:r>
+        <w:br/>
+        <w:t xml:space="preserve">100. * </w:t>
+      </w:r>
+      <w:proofErr w:type="spellStart"/>
+      <w:r>
+        <w:t>val</w:t>
+      </w:r>
+      <w:proofErr w:type="spellEnd"/>
+      <w:r>
+        <w:t xml:space="preserve"> / </w:t>
+      </w:r>
+      <w:proofErr w:type="gramStart"/>
+      <w:r>
+        <w:t>SUM(</w:t>
+      </w:r>
+      <w:proofErr w:type="spellStart"/>
+      <w:proofErr w:type="gramEnd"/>
+      <w:r>
+        <w:t>val</w:t>
+      </w:r>
+      <w:proofErr w:type="spellEnd"/>
+      <w:r>
+        <w:t xml:space="preserve">) </w:t>
+      </w:r>
+      <w:proofErr w:type="gramStart"/>
+      <w:r>
+        <w:t>OVER(</w:t>
+      </w:r>
+      <w:proofErr w:type="gramEnd"/>
+      <w:r>
+        <w:t xml:space="preserve">) as </w:t>
+      </w:r>
+      <w:proofErr w:type="spellStart"/>
+      <w:r>
+        <w:t>pctall</w:t>
+      </w:r>
+      <w:proofErr w:type="spellEnd"/>
+      <w:r>
+        <w:t>,</w:t>
+      </w:r>
+      <w:r>
+        <w:br/>
+        <w:t xml:space="preserve">100. * </w:t>
+      </w:r>
+      <w:proofErr w:type="spellStart"/>
+      <w:r>
+        <w:t>val</w:t>
+      </w:r>
+      <w:proofErr w:type="spellEnd"/>
+      <w:r>
+        <w:t xml:space="preserve"> / </w:t>
+      </w:r>
+      <w:proofErr w:type="gramStart"/>
+      <w:r>
+        <w:t>SUM(</w:t>
+      </w:r>
+      <w:proofErr w:type="spellStart"/>
+      <w:proofErr w:type="gramEnd"/>
+      <w:r>
+        <w:t>val</w:t>
+      </w:r>
+      <w:proofErr w:type="spellEnd"/>
+      <w:r>
+        <w:t xml:space="preserve">) </w:t>
+      </w:r>
+      <w:proofErr w:type="gramStart"/>
+      <w:r>
+        <w:t>OVER(</w:t>
+      </w:r>
+      <w:proofErr w:type="spellStart"/>
+      <w:proofErr w:type="gramEnd"/>
+      <w:r>
+        <w:t>custid</w:t>
+      </w:r>
+      <w:proofErr w:type="spellEnd"/>
+      <w:r>
+        <w:t xml:space="preserve">) as </w:t>
+      </w:r>
+      <w:proofErr w:type="spellStart"/>
+      <w:r>
+        <w:t>pctcust</w:t>
+      </w:r>
+      <w:proofErr w:type="spellEnd"/>
+      <w:r>
+        <w:t>,</w:t>
+      </w:r>
+      <w:r>
+        <w:br/>
+        <w:t xml:space="preserve">FROM </w:t>
+      </w:r>
+      <w:proofErr w:type="spellStart"/>
+      <w:r>
+        <w:t>Sales.</w:t>
+      </w:r>
+      <w:proofErr w:type="gramStart"/>
+      <w:r>
+        <w:t>OrderValues</w:t>
+      </w:r>
+      <w:proofErr w:type="spellEnd"/>
+      <w:r>
+        <w:t>;</w:t>
+      </w:r>
+      <w:proofErr w:type="gramEnd"/>
+    </w:p>
+    <w:p>
+      <w:r>
+        <w:drawing>
+          <wp:inline distT="0" distB="0" distL="0" distR="0" wp14:anchorId="019CD69F" wp14:editId="437E17D7">
+            <wp:extent cx="5943600" cy="1273175"/>
+            <wp:effectExtent l="0" t="0" r="0" b="3175"/>
+            <wp:docPr id="1799215295" name="Picture 1" descr="A screenshot of a computer&#10;&#10;AI-generated content may be incorrect."/>
+            <wp:cNvGraphicFramePr>
+              <a:graphicFrameLocks xmlns:a="http://schemas.openxmlformats.org/drawingml/2006/main" noChangeAspect="1"/>
+            </wp:cNvGraphicFramePr>
+            <a:graphic xmlns:a="http://schemas.openxmlformats.org/drawingml/2006/main">
+              <a:graphicData uri="http://schemas.openxmlformats.org/drawingml/2006/picture">
+                <pic:pic xmlns:pic="http://schemas.openxmlformats.org/drawingml/2006/picture">
+                  <pic:nvPicPr>
+                    <pic:cNvPr id="1799215295" name="Picture 1" descr="A screenshot of a computer&#10;&#10;AI-generated content may be incorrect."/>
+                    <pic:cNvPicPr/>
+                  </pic:nvPicPr>
+                  <pic:blipFill>
+                    <a:blip r:embed="rId46"/>
+                    <a:stretch>
+                      <a:fillRect/>
+                    </a:stretch>
+                  </pic:blipFill>
+                  <pic:spPr>
+                    <a:xfrm>
+                      <a:off x="0" y="0"/>
+                      <a:ext cx="5943600" cy="1273175"/>
+                    </a:xfrm>
+                    <a:prstGeom prst="rect">
+                      <a:avLst/>
+                    </a:prstGeom>
+                  </pic:spPr>
+                </pic:pic>
+              </a:graphicData>
+            </a:graphic>
+          </wp:inline>
+        </w:drawing>
+      </w:r>
+    </w:p>
+    <w:p>
+      <w:r>
+        <w:t xml:space="preserve">Ako </w:t>
+      </w:r>
+      <w:proofErr w:type="spellStart"/>
+      <w:r>
+        <w:t>dodamo</w:t>
+      </w:r>
+      <w:proofErr w:type="spellEnd"/>
+      <w:r>
+        <w:t xml:space="preserve"> </w:t>
+      </w:r>
+      <w:proofErr w:type="spellStart"/>
+      <w:r>
+        <w:t>npr</w:t>
+      </w:r>
+      <w:proofErr w:type="spellEnd"/>
+      <w:r>
+        <w:t xml:space="preserve"> window frame </w:t>
+      </w:r>
+      <w:proofErr w:type="spellStart"/>
+      <w:r>
+        <w:t>i</w:t>
+      </w:r>
+      <w:proofErr w:type="spellEnd"/>
+      <w:r>
+        <w:t xml:space="preserve"> window order</w:t>
+      </w:r>
+    </w:p>
+    <w:p>
+      <w:pPr>
+        <w:rPr>
+          <w:b/>
+          <w:bCs/>
+        </w:rPr>
+      </w:pPr>
+      <w:r>
+        <w:rPr>
+          <w:b/>
+          <w:bCs/>
+        </w:rPr>
+        <w:lastRenderedPageBreak/>
+        <w:t xml:space="preserve">SELECT empid, </w:t>
+      </w:r>
+      <w:proofErr w:type="spellStart"/>
+      <w:r>
+        <w:rPr>
+          <w:b/>
+          <w:bCs/>
+        </w:rPr>
+        <w:t>ordermonth</w:t>
+      </w:r>
+      <w:proofErr w:type="spellEnd"/>
+      <w:r>
+        <w:rPr>
+          <w:b/>
+          <w:bCs/>
+        </w:rPr>
+        <w:t xml:space="preserve">, </w:t>
+      </w:r>
+      <w:proofErr w:type="spellStart"/>
+      <w:r>
+        <w:rPr>
+          <w:b/>
+          <w:bCs/>
+        </w:rPr>
+        <w:t>val</w:t>
+      </w:r>
+      <w:proofErr w:type="spellEnd"/>
+      <w:r>
+        <w:rPr>
+          <w:b/>
+          <w:bCs/>
+        </w:rPr>
+        <w:t xml:space="preserve">, </w:t>
+      </w:r>
+      <w:r>
+        <w:rPr>
+          <w:b/>
+          <w:bCs/>
+        </w:rPr>
+        <w:br/>
+        <w:t xml:space="preserve">     </w:t>
+      </w:r>
+      <w:proofErr w:type="gramStart"/>
+      <w:r>
+        <w:rPr>
+          <w:b/>
+          <w:bCs/>
+        </w:rPr>
+        <w:t>SUM(</w:t>
+      </w:r>
+      <w:proofErr w:type="spellStart"/>
+      <w:proofErr w:type="gramEnd"/>
+      <w:r>
+        <w:rPr>
+          <w:b/>
+          <w:bCs/>
+        </w:rPr>
+        <w:t>val</w:t>
+      </w:r>
+      <w:proofErr w:type="spellEnd"/>
+      <w:r>
+        <w:rPr>
+          <w:b/>
+          <w:bCs/>
+        </w:rPr>
+        <w:t xml:space="preserve">) </w:t>
+      </w:r>
+      <w:proofErr w:type="gramStart"/>
+      <w:r>
+        <w:rPr>
+          <w:b/>
+          <w:bCs/>
+        </w:rPr>
+        <w:t>OVER(</w:t>
+      </w:r>
+      <w:proofErr w:type="gramEnd"/>
+      <w:r>
+        <w:rPr>
+          <w:b/>
+          <w:bCs/>
+        </w:rPr>
+        <w:t xml:space="preserve">PARTITION BY empid </w:t>
+      </w:r>
+      <w:r>
+        <w:rPr>
+          <w:b/>
+          <w:bCs/>
+        </w:rPr>
+        <w:br/>
+      </w:r>
+      <w:r>
+        <w:rPr>
+          <w:b/>
+          <w:bCs/>
+        </w:rPr>
+        <w:t xml:space="preserve">                                        ORDER BY </w:t>
+      </w:r>
+      <w:proofErr w:type="spellStart"/>
+      <w:r>
+        <w:rPr>
+          <w:b/>
+          <w:bCs/>
+        </w:rPr>
+        <w:t>ordermonth</w:t>
+      </w:r>
+      <w:proofErr w:type="spellEnd"/>
+      <w:r>
+        <w:rPr>
+          <w:b/>
+          <w:bCs/>
+        </w:rPr>
+        <w:t xml:space="preserve"> </w:t>
+      </w:r>
+      <w:r>
+        <w:rPr>
+          <w:b/>
+          <w:bCs/>
+        </w:rPr>
+        <w:br/>
+      </w:r>
+      <w:r>
+        <w:rPr>
+          <w:b/>
+          <w:bCs/>
+        </w:rPr>
+        <w:t xml:space="preserve">                                       ROWS BETWEEN UNBOUNDED PRECEDING </w:t>
+      </w:r>
+      <w:r>
+        <w:rPr>
+          <w:b/>
+          <w:bCs/>
+        </w:rPr>
+        <w:br/>
+      </w:r>
+      <w:r>
+        <w:rPr>
+          <w:b/>
+          <w:bCs/>
+        </w:rPr>
+        <w:t xml:space="preserve">                                       AND CURRENT ROW) AS </w:t>
+      </w:r>
+      <w:proofErr w:type="spellStart"/>
+      <w:r>
+        <w:rPr>
+          <w:b/>
+          <w:bCs/>
+        </w:rPr>
+        <w:t>runval</w:t>
+      </w:r>
+      <w:proofErr w:type="spellEnd"/>
+      <w:r>
+        <w:rPr>
+          <w:b/>
+          <w:bCs/>
+        </w:rPr>
+        <w:t xml:space="preserve"> </w:t>
+      </w:r>
+      <w:r>
+        <w:rPr>
+          <w:b/>
+          <w:bCs/>
+        </w:rPr>
+        <w:br/>
+      </w:r>
+      <w:r>
+        <w:rPr>
+          <w:b/>
+          <w:bCs/>
+        </w:rPr>
+        <w:t xml:space="preserve">FROM </w:t>
+      </w:r>
+      <w:proofErr w:type="spellStart"/>
+      <w:r>
+        <w:rPr>
+          <w:b/>
+          <w:bCs/>
+        </w:rPr>
+        <w:t>Sales.</w:t>
+      </w:r>
+      <w:proofErr w:type="gramStart"/>
+      <w:r>
+        <w:rPr>
+          <w:b/>
+          <w:bCs/>
+        </w:rPr>
+        <w:t>EmpOrders</w:t>
+      </w:r>
+      <w:proofErr w:type="spellEnd"/>
+      <w:r>
+        <w:rPr>
+          <w:b/>
+          <w:bCs/>
+        </w:rPr>
+        <w:t>;</w:t>
+      </w:r>
+      <w:proofErr w:type="gramEnd"/>
+    </w:p>
+    <w:p>
+      <w:r>
+        <w:drawing>
+          <wp:inline distT="0" distB="0" distL="0" distR="0" wp14:anchorId="32E8154C" wp14:editId="26E7F178">
+            <wp:extent cx="3915624" cy="1941497"/>
+            <wp:effectExtent l="0" t="0" r="8890" b="1905"/>
+            <wp:docPr id="83648974" name="Picture 1" descr="A table of numbers and numbers&#10;&#10;AI-generated content may be incorrect."/>
+            <wp:cNvGraphicFramePr>
+              <a:graphicFrameLocks xmlns:a="http://schemas.openxmlformats.org/drawingml/2006/main" noChangeAspect="1"/>
+            </wp:cNvGraphicFramePr>
+            <a:graphic xmlns:a="http://schemas.openxmlformats.org/drawingml/2006/main">
+              <a:graphicData uri="http://schemas.openxmlformats.org/drawingml/2006/picture">
+                <pic:pic xmlns:pic="http://schemas.openxmlformats.org/drawingml/2006/picture">
+                  <pic:nvPicPr>
+                    <pic:cNvPr id="83648974" name="Picture 1" descr="A table of numbers and numbers&#10;&#10;AI-generated content may be incorrect."/>
+                    <pic:cNvPicPr/>
+                  </pic:nvPicPr>
+                  <pic:blipFill>
+                    <a:blip r:embed="rId47"/>
+                    <a:stretch>
+                      <a:fillRect/>
+                    </a:stretch>
+                  </pic:blipFill>
+                  <pic:spPr>
+                    <a:xfrm>
+                      <a:off x="0" y="0"/>
+                      <a:ext cx="3929221" cy="1948239"/>
+                    </a:xfrm>
+                    <a:prstGeom prst="rect">
+                      <a:avLst/>
+                    </a:prstGeom>
+                  </pic:spPr>
+                </pic:pic>
+              </a:graphicData>
+            </a:graphic>
+          </wp:inline>
+        </w:drawing>
+      </w:r>
+    </w:p>
+    <w:p>
+      <w:r>
+        <w:t xml:space="preserve">Kada </w:t>
+      </w:r>
+      <w:proofErr w:type="spellStart"/>
+      <w:r>
+        <w:t>zadajes</w:t>
+      </w:r>
+      <w:proofErr w:type="spellEnd"/>
+      <w:r>
+        <w:t xml:space="preserve"> </w:t>
+      </w:r>
+      <w:proofErr w:type="spellStart"/>
+      <w:r>
+        <w:t>neki</w:t>
+      </w:r>
+      <w:proofErr w:type="spellEnd"/>
+      <w:r>
+        <w:t xml:space="preserve"> window-frame, </w:t>
+      </w:r>
+      <w:proofErr w:type="spellStart"/>
+      <w:r>
+        <w:t>ti</w:t>
+      </w:r>
+      <w:proofErr w:type="spellEnd"/>
+      <w:r>
+        <w:t xml:space="preserve"> </w:t>
+      </w:r>
+      <w:proofErr w:type="spellStart"/>
+      <w:r>
+        <w:t>mozes</w:t>
+      </w:r>
+      <w:proofErr w:type="spellEnd"/>
+      <w:r>
+        <w:t xml:space="preserve"> </w:t>
+      </w:r>
+      <w:proofErr w:type="spellStart"/>
+      <w:r>
+        <w:t>doci</w:t>
+      </w:r>
+      <w:proofErr w:type="spellEnd"/>
+      <w:r>
+        <w:t xml:space="preserve"> </w:t>
+      </w:r>
+      <w:proofErr w:type="spellStart"/>
+      <w:r>
+        <w:t>i</w:t>
+      </w:r>
+      <w:proofErr w:type="spellEnd"/>
+      <w:r>
+        <w:t xml:space="preserve"> </w:t>
+      </w:r>
+      <w:proofErr w:type="spellStart"/>
+      <w:r>
+        <w:t>odrediti</w:t>
+      </w:r>
+      <w:proofErr w:type="spellEnd"/>
+      <w:r>
+        <w:t xml:space="preserve"> </w:t>
+      </w:r>
+      <w:proofErr w:type="spellStart"/>
+      <w:r>
+        <w:t>koliki</w:t>
+      </w:r>
+      <w:proofErr w:type="spellEnd"/>
+      <w:r>
+        <w:t xml:space="preserve"> frame </w:t>
+      </w:r>
+      <w:proofErr w:type="spellStart"/>
+      <w:r>
+        <w:t>zelis</w:t>
+      </w:r>
+      <w:proofErr w:type="spellEnd"/>
+      <w:r>
+        <w:t xml:space="preserve"> </w:t>
+      </w:r>
+      <w:proofErr w:type="spellStart"/>
+      <w:r>
+        <w:t>na</w:t>
+      </w:r>
+      <w:proofErr w:type="spellEnd"/>
+      <w:r>
+        <w:t xml:space="preserve"> </w:t>
+      </w:r>
+      <w:proofErr w:type="spellStart"/>
+      <w:r>
+        <w:t>deterministican</w:t>
+      </w:r>
+      <w:proofErr w:type="spellEnd"/>
+      <w:r>
+        <w:t xml:space="preserve"> </w:t>
+      </w:r>
+      <w:proofErr w:type="spellStart"/>
+      <w:r>
+        <w:t>nacin</w:t>
+      </w:r>
+      <w:proofErr w:type="spellEnd"/>
+      <w:r>
+        <w:t xml:space="preserve">. To </w:t>
+      </w:r>
+      <w:proofErr w:type="spellStart"/>
+      <w:r>
+        <w:t>znaci</w:t>
+      </w:r>
+      <w:proofErr w:type="spellEnd"/>
+      <w:r>
+        <w:t xml:space="preserve"> da </w:t>
+      </w:r>
+      <w:proofErr w:type="spellStart"/>
+      <w:r>
+        <w:t>kazes</w:t>
+      </w:r>
+      <w:proofErr w:type="spellEnd"/>
+      <w:r>
+        <w:t xml:space="preserve"> “</w:t>
+      </w:r>
+      <w:proofErr w:type="spellStart"/>
+      <w:r>
+        <w:t>prethodna</w:t>
+      </w:r>
+      <w:proofErr w:type="spellEnd"/>
+      <w:r>
+        <w:t xml:space="preserve"> 2 </w:t>
+      </w:r>
+      <w:proofErr w:type="spellStart"/>
+      <w:r>
+        <w:t>reda</w:t>
+      </w:r>
+      <w:proofErr w:type="spellEnd"/>
+      <w:r>
+        <w:t xml:space="preserve"> </w:t>
+      </w:r>
+      <w:proofErr w:type="spellStart"/>
+      <w:r>
+        <w:t>i</w:t>
+      </w:r>
+      <w:proofErr w:type="spellEnd"/>
+      <w:r>
+        <w:t xml:space="preserve"> </w:t>
+      </w:r>
+      <w:proofErr w:type="spellStart"/>
+      <w:r>
+        <w:t>narednih</w:t>
+      </w:r>
+      <w:proofErr w:type="spellEnd"/>
+      <w:r>
+        <w:t xml:space="preserve"> 1 red”</w:t>
+      </w:r>
+    </w:p>
+    <w:p>
+      <w:r>
+        <w:t>ROWS BETWEEN 2 PRECEDING AND 1 FOLLOWING</w:t>
+      </w:r>
+    </w:p>
+    <w:p>
+      <w:pPr>
+        <w:pStyle w:val="Heading3"/>
+      </w:pPr>
+      <w:r>
+        <w:t>WINDOW Clause</w:t>
+      </w:r>
+    </w:p>
+    <w:p>
+      <w:r>
+        <w:t xml:space="preserve">Window clause </w:t>
+      </w:r>
+      <w:proofErr w:type="spellStart"/>
+      <w:r>
+        <w:t>ti</w:t>
+      </w:r>
+      <w:proofErr w:type="spellEnd"/>
+      <w:r>
+        <w:t xml:space="preserve"> </w:t>
+      </w:r>
+      <w:proofErr w:type="spellStart"/>
+      <w:r>
+        <w:t>dozvoljava</w:t>
+      </w:r>
+      <w:proofErr w:type="spellEnd"/>
+      <w:r>
+        <w:t xml:space="preserve"> da </w:t>
+      </w:r>
+      <w:proofErr w:type="spellStart"/>
+      <w:r>
+        <w:t>imenujes</w:t>
+      </w:r>
+      <w:proofErr w:type="spellEnd"/>
+      <w:r>
+        <w:t xml:space="preserve"> </w:t>
+      </w:r>
+      <w:proofErr w:type="spellStart"/>
+      <w:r>
+        <w:t>ceo</w:t>
+      </w:r>
+      <w:proofErr w:type="spellEnd"/>
+      <w:r>
+        <w:t xml:space="preserve"> window specification </w:t>
+      </w:r>
+      <w:proofErr w:type="spellStart"/>
+      <w:r>
+        <w:t>ili</w:t>
+      </w:r>
+      <w:proofErr w:type="spellEnd"/>
+      <w:r>
+        <w:t xml:space="preserve"> deo window spec-a u </w:t>
+      </w:r>
+      <w:proofErr w:type="spellStart"/>
+      <w:r>
+        <w:t>queryu</w:t>
+      </w:r>
+      <w:proofErr w:type="spellEnd"/>
+      <w:r>
+        <w:t xml:space="preserve"> </w:t>
+      </w:r>
+      <w:proofErr w:type="spellStart"/>
+      <w:r>
+        <w:t>i</w:t>
+      </w:r>
+      <w:proofErr w:type="spellEnd"/>
+      <w:r>
+        <w:t xml:space="preserve"> </w:t>
+      </w:r>
+      <w:proofErr w:type="spellStart"/>
+      <w:r>
+        <w:t>onda</w:t>
+      </w:r>
+      <w:proofErr w:type="spellEnd"/>
+      <w:r>
+        <w:t xml:space="preserve"> ga </w:t>
+      </w:r>
+      <w:proofErr w:type="spellStart"/>
+      <w:r>
+        <w:t>koristis</w:t>
+      </w:r>
+      <w:proofErr w:type="spellEnd"/>
+      <w:r>
+        <w:t xml:space="preserve"> u OVER clause-u window </w:t>
+      </w:r>
+      <w:proofErr w:type="spellStart"/>
+      <w:r>
+        <w:t>funkcija</w:t>
+      </w:r>
+      <w:proofErr w:type="spellEnd"/>
+      <w:r>
+        <w:t xml:space="preserve"> u tom </w:t>
+      </w:r>
+      <w:proofErr w:type="spellStart"/>
+      <w:r>
+        <w:t>queryu</w:t>
+      </w:r>
+      <w:proofErr w:type="spellEnd"/>
+      <w:r>
+        <w:t>.</w:t>
+      </w:r>
+    </w:p>
+    <w:p>
+      <w:proofErr w:type="spellStart"/>
+      <w:r>
+        <w:t>Poenta</w:t>
+      </w:r>
+      <w:proofErr w:type="spellEnd"/>
+      <w:r>
+        <w:t xml:space="preserve"> </w:t>
+      </w:r>
+      <w:proofErr w:type="spellStart"/>
+      <w:r>
+        <w:t>ovog</w:t>
+      </w:r>
+      <w:proofErr w:type="spellEnd"/>
+      <w:r>
+        <w:t xml:space="preserve"> </w:t>
+      </w:r>
+      <w:proofErr w:type="spellStart"/>
+      <w:r>
+        <w:t>clausea</w:t>
+      </w:r>
+      <w:proofErr w:type="spellEnd"/>
+      <w:r>
+        <w:t xml:space="preserve"> je da se </w:t>
+      </w:r>
+      <w:proofErr w:type="spellStart"/>
+      <w:r>
+        <w:t>skrati</w:t>
+      </w:r>
+      <w:proofErr w:type="spellEnd"/>
+      <w:r>
+        <w:t xml:space="preserve"> </w:t>
+      </w:r>
+      <w:proofErr w:type="spellStart"/>
+      <w:r>
+        <w:t>duzina</w:t>
+      </w:r>
+      <w:proofErr w:type="spellEnd"/>
+      <w:r>
+        <w:t xml:space="preserve"> </w:t>
+      </w:r>
+      <w:proofErr w:type="spellStart"/>
+      <w:r>
+        <w:t>querya</w:t>
+      </w:r>
+      <w:proofErr w:type="spellEnd"/>
+      <w:r>
+        <w:t xml:space="preserve">. </w:t>
+      </w:r>
+      <w:proofErr w:type="spellStart"/>
+      <w:r>
+        <w:t>Dostupno</w:t>
+      </w:r>
+      <w:proofErr w:type="spellEnd"/>
+      <w:r>
+        <w:t xml:space="preserve"> je </w:t>
+      </w:r>
+      <w:proofErr w:type="spellStart"/>
+      <w:r>
+        <w:t>tek</w:t>
+      </w:r>
+      <w:proofErr w:type="spellEnd"/>
+      <w:r>
+        <w:t xml:space="preserve"> od </w:t>
+      </w:r>
+      <w:proofErr w:type="spellStart"/>
+      <w:r>
+        <w:t>sql</w:t>
+      </w:r>
+      <w:proofErr w:type="spellEnd"/>
+      <w:r>
+        <w:t xml:space="preserve"> server 2022 </w:t>
+      </w:r>
+      <w:proofErr w:type="spellStart"/>
+      <w:r>
+        <w:t>i</w:t>
+      </w:r>
+      <w:proofErr w:type="spellEnd"/>
+      <w:r>
+        <w:t xml:space="preserve"> higher. </w:t>
+      </w:r>
+    </w:p>
+    <w:p>
+      <w:proofErr w:type="spellStart"/>
+      <w:r>
+        <w:t>Recimo</w:t>
+      </w:r>
+      <w:proofErr w:type="spellEnd"/>
+      <w:r>
+        <w:t xml:space="preserve"> da </w:t>
+      </w:r>
+      <w:proofErr w:type="spellStart"/>
+      <w:r>
+        <w:t>imas</w:t>
+      </w:r>
+      <w:proofErr w:type="spellEnd"/>
+      <w:r>
+        <w:t xml:space="preserve"> query koji </w:t>
+      </w:r>
+      <w:proofErr w:type="spellStart"/>
+      <w:r>
+        <w:t>koristi</w:t>
+      </w:r>
+      <w:proofErr w:type="spellEnd"/>
+      <w:r>
+        <w:t xml:space="preserve"> </w:t>
+      </w:r>
+      <w:proofErr w:type="spellStart"/>
+      <w:r>
+        <w:t>iste</w:t>
+      </w:r>
+      <w:proofErr w:type="spellEnd"/>
+      <w:r>
+        <w:t xml:space="preserve"> </w:t>
+      </w:r>
+      <w:proofErr w:type="spellStart"/>
+      <w:r>
+        <w:t>specifikacije</w:t>
+      </w:r>
+      <w:proofErr w:type="spellEnd"/>
+      <w:r>
+        <w:t xml:space="preserve"> </w:t>
+      </w:r>
+      <w:proofErr w:type="spellStart"/>
+      <w:r>
+        <w:t>nad</w:t>
+      </w:r>
+      <w:proofErr w:type="spellEnd"/>
+      <w:r>
+        <w:t xml:space="preserve"> aggregate </w:t>
+      </w:r>
+      <w:proofErr w:type="spellStart"/>
+      <w:r>
+        <w:t>funkcijama</w:t>
+      </w:r>
+      <w:proofErr w:type="spellEnd"/>
+      <w:r>
+        <w:t>.</w:t>
+      </w:r>
+    </w:p>
+    <w:p>
+      <w:r>
+        <w:drawing>
+          <wp:inline distT="0" distB="0" distL="0" distR="0" wp14:anchorId="783FDC2B" wp14:editId="35FD12B5">
+            <wp:extent cx="2675299" cy="2213410"/>
+            <wp:effectExtent l="0" t="0" r="0" b="0"/>
+            <wp:docPr id="760457560" name="Picture 1" descr="A black and white text on a white background&#10;&#10;AI-generated content may be incorrect."/>
+            <wp:cNvGraphicFramePr>
+              <a:graphicFrameLocks xmlns:a="http://schemas.openxmlformats.org/drawingml/2006/main" noChangeAspect="1"/>
+            </wp:cNvGraphicFramePr>
+            <a:graphic xmlns:a="http://schemas.openxmlformats.org/drawingml/2006/main">
+              <a:graphicData uri="http://schemas.openxmlformats.org/drawingml/2006/picture">
+                <pic:pic xmlns:pic="http://schemas.openxmlformats.org/drawingml/2006/picture">
+                  <pic:nvPicPr>
+                    <pic:cNvPr id="760457560" name="Picture 1" descr="A black and white text on a white background&#10;&#10;AI-generated content may be incorrect."/>
+                    <pic:cNvPicPr/>
+                  </pic:nvPicPr>
+                  <pic:blipFill>
+                    <a:blip r:embed="rId48"/>
+                    <a:stretch>
+                      <a:fillRect/>
+                    </a:stretch>
+                  </pic:blipFill>
+                  <pic:spPr>
+                    <a:xfrm>
+                      <a:off x="0" y="0"/>
+                      <a:ext cx="2681241" cy="2218326"/>
+                    </a:xfrm>
+                    <a:prstGeom prst="rect">
+                      <a:avLst/>
+                    </a:prstGeom>
+                  </pic:spPr>
+                </pic:pic>
+              </a:graphicData>
+            </a:graphic>
+          </wp:inline>
+        </w:drawing>
+      </w:r>
+    </w:p>
+    <w:p>
+      <w:r>
+        <w:lastRenderedPageBreak/>
+        <w:t xml:space="preserve">To se </w:t>
+      </w:r>
+      <w:proofErr w:type="spellStart"/>
+      <w:r>
+        <w:t>ponavlja</w:t>
+      </w:r>
+      <w:proofErr w:type="spellEnd"/>
+      <w:r>
+        <w:t xml:space="preserve"> x4 puta. Ono </w:t>
+      </w:r>
+      <w:proofErr w:type="spellStart"/>
+      <w:r>
+        <w:t>sto</w:t>
+      </w:r>
+      <w:proofErr w:type="spellEnd"/>
+      <w:r>
+        <w:t xml:space="preserve"> </w:t>
+      </w:r>
+      <w:proofErr w:type="spellStart"/>
+      <w:r>
+        <w:t>mozes</w:t>
+      </w:r>
+      <w:proofErr w:type="spellEnd"/>
+      <w:r>
+        <w:t xml:space="preserve"> </w:t>
+      </w:r>
+      <w:proofErr w:type="spellStart"/>
+      <w:r>
+        <w:t>jeste</w:t>
+      </w:r>
+      <w:proofErr w:type="spellEnd"/>
+      <w:r>
+        <w:t xml:space="preserve"> da </w:t>
+      </w:r>
+      <w:proofErr w:type="spellStart"/>
+      <w:r>
+        <w:t>kazes</w:t>
+      </w:r>
+      <w:proofErr w:type="spellEnd"/>
+      <w:r>
+        <w:t xml:space="preserve"> </w:t>
+      </w:r>
+      <w:proofErr w:type="spellStart"/>
+      <w:r>
+        <w:t>sledece</w:t>
+      </w:r>
+      <w:proofErr w:type="spellEnd"/>
+      <w:r>
+        <w:br/>
+        <w:t xml:space="preserve">SELECT empid, </w:t>
+      </w:r>
+      <w:proofErr w:type="spellStart"/>
+      <w:r>
+        <w:t>ordermonth</w:t>
+      </w:r>
+      <w:proofErr w:type="spellEnd"/>
+      <w:r>
+        <w:t xml:space="preserve">, </w:t>
+      </w:r>
+      <w:proofErr w:type="spellStart"/>
+      <w:r>
+        <w:t>val</w:t>
+      </w:r>
+      <w:proofErr w:type="spellEnd"/>
+      <w:r>
+        <w:br/>
+        <w:t>SUM(</w:t>
+      </w:r>
+      <w:proofErr w:type="spellStart"/>
+      <w:r>
+        <w:t>val</w:t>
+      </w:r>
+      <w:proofErr w:type="spellEnd"/>
+      <w:r>
+        <w:t xml:space="preserve">) OVER </w:t>
+      </w:r>
+      <w:proofErr w:type="spellStart"/>
+      <w:r>
+        <w:t>W as</w:t>
+      </w:r>
+      <w:proofErr w:type="spellEnd"/>
+      <w:r>
+        <w:t xml:space="preserve"> </w:t>
+      </w:r>
+      <w:proofErr w:type="spellStart"/>
+      <w:r>
+        <w:t>runsum</w:t>
+      </w:r>
+      <w:proofErr w:type="spellEnd"/>
+      <w:r>
+        <w:t>,</w:t>
+      </w:r>
+      <w:r>
+        <w:br/>
+        <w:t>MIN</w:t>
+      </w:r>
+      <w:r>
+        <w:t>(</w:t>
+      </w:r>
+      <w:proofErr w:type="spellStart"/>
+      <w:r>
+        <w:t>val</w:t>
+      </w:r>
+      <w:proofErr w:type="spellEnd"/>
+      <w:r>
+        <w:t xml:space="preserve">) OVER </w:t>
+      </w:r>
+      <w:proofErr w:type="spellStart"/>
+      <w:r>
+        <w:t>W as</w:t>
+      </w:r>
+      <w:proofErr w:type="spellEnd"/>
+      <w:r>
+        <w:t xml:space="preserve"> </w:t>
+      </w:r>
+      <w:proofErr w:type="spellStart"/>
+      <w:r>
+        <w:t>run</w:t>
+      </w:r>
+      <w:r>
+        <w:t>min</w:t>
+      </w:r>
+      <w:proofErr w:type="spellEnd"/>
+      <w:r>
+        <w:t>,</w:t>
+      </w:r>
+      <w:r>
+        <w:br/>
+        <w:t>MAX</w:t>
+      </w:r>
+      <w:r>
+        <w:t>(</w:t>
+      </w:r>
+      <w:proofErr w:type="spellStart"/>
+      <w:r>
+        <w:t>val</w:t>
+      </w:r>
+      <w:proofErr w:type="spellEnd"/>
+      <w:r>
+        <w:t xml:space="preserve">) OVER </w:t>
+      </w:r>
+      <w:proofErr w:type="spellStart"/>
+      <w:r>
+        <w:t>W as</w:t>
+      </w:r>
+      <w:proofErr w:type="spellEnd"/>
+      <w:r>
+        <w:t xml:space="preserve"> </w:t>
+      </w:r>
+      <w:proofErr w:type="spellStart"/>
+      <w:r>
+        <w:t>run</w:t>
+      </w:r>
+      <w:r>
+        <w:t>max</w:t>
+      </w:r>
+      <w:proofErr w:type="spellEnd"/>
+      <w:r>
+        <w:t>,</w:t>
+      </w:r>
+      <w:r>
+        <w:br/>
+        <w:t>AVG</w:t>
+      </w:r>
+      <w:r>
+        <w:t>(</w:t>
+      </w:r>
+      <w:proofErr w:type="spellStart"/>
+      <w:r>
+        <w:t>val</w:t>
+      </w:r>
+      <w:proofErr w:type="spellEnd"/>
+      <w:r>
+        <w:t xml:space="preserve">) OVER </w:t>
+      </w:r>
+      <w:proofErr w:type="spellStart"/>
+      <w:r>
+        <w:t>W as</w:t>
+      </w:r>
+      <w:proofErr w:type="spellEnd"/>
+      <w:r>
+        <w:t xml:space="preserve"> </w:t>
+      </w:r>
+      <w:proofErr w:type="spellStart"/>
+      <w:r>
+        <w:t>runavg</w:t>
+      </w:r>
+      <w:proofErr w:type="spellEnd"/>
+      <w:r>
+        <w:br/>
+        <w:t xml:space="preserve">FROM </w:t>
+      </w:r>
+      <w:proofErr w:type="spellStart"/>
+      <w:r>
+        <w:t>Sales.EmpOrders</w:t>
+      </w:r>
+      <w:proofErr w:type="spellEnd"/>
+      <w:r>
+        <w:br/>
+        <w:t xml:space="preserve">WINDOW W AS (PARTITION BY empid ORDERBY </w:t>
+      </w:r>
+      <w:proofErr w:type="spellStart"/>
+      <w:r>
+        <w:t>ordermonth</w:t>
+      </w:r>
+      <w:proofErr w:type="spellEnd"/>
+      <w:r>
+        <w:t xml:space="preserve"> ROWS BETWEEN UNBOUNDED PRECEDING AND CURRENT ROW)</w:t>
+      </w:r>
+      <w:r>
+        <w:br/>
+        <w:t xml:space="preserve">ORDER BY </w:t>
+      </w:r>
+      <w:proofErr w:type="spellStart"/>
+      <w:r>
+        <w:t>custid</w:t>
+      </w:r>
+      <w:proofErr w:type="spellEnd"/>
+      <w:r>
+        <w:t xml:space="preserve">, </w:t>
+      </w:r>
+      <w:proofErr w:type="spellStart"/>
+      <w:r>
+        <w:t>orderdate</w:t>
+      </w:r>
+      <w:proofErr w:type="spellEnd"/>
+      <w:r>
+        <w:t xml:space="preserve">, </w:t>
+      </w:r>
+      <w:proofErr w:type="spellStart"/>
+      <w:r>
+        <w:t>orderid</w:t>
+      </w:r>
+      <w:proofErr w:type="spellEnd"/>
+    </w:p>
+    <w:p>
+      <w:proofErr w:type="gramStart"/>
+      <w:r>
+        <w:t xml:space="preserve">Mozes </w:t>
+      </w:r>
+      <w:proofErr w:type="spellStart"/>
+      <w:r>
+        <w:t>i</w:t>
+      </w:r>
+      <w:proofErr w:type="spellEnd"/>
+      <w:proofErr w:type="gramEnd"/>
+      <w:r>
+        <w:t xml:space="preserve"> </w:t>
+      </w:r>
+      <w:proofErr w:type="spellStart"/>
+      <w:r>
+        <w:t>extendovati</w:t>
+      </w:r>
+      <w:proofErr w:type="spellEnd"/>
+      <w:r>
+        <w:t xml:space="preserve"> taj window</w:t>
+      </w:r>
+    </w:p>
+    <w:p>
+      <w:r>
+        <w:t xml:space="preserve">SELECT </w:t>
+      </w:r>
+      <w:proofErr w:type="spellStart"/>
+      <w:r>
+        <w:t>custid</w:t>
+      </w:r>
+      <w:proofErr w:type="spellEnd"/>
+      <w:r>
+        <w:t xml:space="preserve">, </w:t>
+      </w:r>
+      <w:proofErr w:type="spellStart"/>
+      <w:r>
+        <w:t>orderid</w:t>
+      </w:r>
+      <w:proofErr w:type="spellEnd"/>
+      <w:r>
+        <w:t xml:space="preserve">, </w:t>
+      </w:r>
+      <w:proofErr w:type="spellStart"/>
+      <w:r>
+        <w:t>val</w:t>
+      </w:r>
+      <w:proofErr w:type="spellEnd"/>
+      <w:r>
+        <w:t xml:space="preserve">, </w:t>
+      </w:r>
+      <w:r>
+        <w:br/>
+      </w:r>
+      <w:r>
+        <w:t>FIRST_</w:t>
+      </w:r>
+      <w:proofErr w:type="gramStart"/>
+      <w:r>
+        <w:t>VALUE(</w:t>
+      </w:r>
+      <w:proofErr w:type="spellStart"/>
+      <w:proofErr w:type="gramEnd"/>
+      <w:r>
+        <w:t>val</w:t>
+      </w:r>
+      <w:proofErr w:type="spellEnd"/>
+      <w:r>
+        <w:t xml:space="preserve">) </w:t>
+      </w:r>
+      <w:proofErr w:type="gramStart"/>
+      <w:r>
+        <w:t>OVER(</w:t>
+      </w:r>
+      <w:proofErr w:type="gramEnd"/>
+      <w:r>
+        <w:br/>
+        <w:t xml:space="preserve">                 </w:t>
+      </w:r>
+      <w:r>
+        <w:t xml:space="preserve">PO ROWS BETWEEN UNBOUNDED PRECEDING AND CURRENT ROW) AS </w:t>
+      </w:r>
+      <w:proofErr w:type="spellStart"/>
+      <w:r>
+        <w:t>firstval</w:t>
+      </w:r>
+      <w:proofErr w:type="spellEnd"/>
+      <w:r>
+        <w:t xml:space="preserve">, </w:t>
+      </w:r>
+      <w:r>
+        <w:br/>
+      </w:r>
+      <w:r>
+        <w:t>LAST_</w:t>
+      </w:r>
+      <w:proofErr w:type="gramStart"/>
+      <w:r>
+        <w:t>VALUE(</w:t>
+      </w:r>
+      <w:proofErr w:type="spellStart"/>
+      <w:proofErr w:type="gramEnd"/>
+      <w:r>
+        <w:t>val</w:t>
+      </w:r>
+      <w:proofErr w:type="spellEnd"/>
+      <w:r>
+        <w:t xml:space="preserve">) </w:t>
+      </w:r>
+      <w:proofErr w:type="gramStart"/>
+      <w:r>
+        <w:t>OVER(</w:t>
+      </w:r>
+      <w:proofErr w:type="gramEnd"/>
+      <w:r>
+        <w:br/>
+        <w:t xml:space="preserve">               </w:t>
+      </w:r>
+      <w:r>
+        <w:t xml:space="preserve">PO ROWS BETWEEN CURRENT ROW AND UNBOUNDED FOLLOWING) AS </w:t>
+      </w:r>
+      <w:proofErr w:type="spellStart"/>
+      <w:r>
+        <w:t>lastval</w:t>
+      </w:r>
+      <w:proofErr w:type="spellEnd"/>
+      <w:r>
+        <w:t xml:space="preserve"> FROM </w:t>
+      </w:r>
+      <w:proofErr w:type="spellStart"/>
+      <w:r>
+        <w:t>Sales.OrderValues</w:t>
+      </w:r>
+      <w:proofErr w:type="spellEnd"/>
+      <w:r>
+        <w:t xml:space="preserve"> </w:t>
+      </w:r>
+      <w:r>
+        <w:br/>
+      </w:r>
+      <w:r>
+        <w:t xml:space="preserve">WINDOW PO AS (PARTITION BY </w:t>
+      </w:r>
+      <w:proofErr w:type="spellStart"/>
+      <w:r>
+        <w:t>custid</w:t>
+      </w:r>
+      <w:proofErr w:type="spellEnd"/>
+      <w:r>
+        <w:t xml:space="preserve"> ORDER BY </w:t>
+      </w:r>
+      <w:proofErr w:type="spellStart"/>
+      <w:r>
+        <w:t>orderdate</w:t>
+      </w:r>
+      <w:proofErr w:type="spellEnd"/>
+      <w:r>
+        <w:t xml:space="preserve">, </w:t>
+      </w:r>
+      <w:proofErr w:type="spellStart"/>
+      <w:r>
+        <w:t>orderid</w:t>
+      </w:r>
+      <w:proofErr w:type="spellEnd"/>
+      <w:r>
+        <w:t xml:space="preserve">) </w:t>
+      </w:r>
+      <w:r>
+        <w:br/>
+      </w:r>
+      <w:r>
+        <w:t xml:space="preserve">ORDER BY </w:t>
+      </w:r>
+      <w:proofErr w:type="spellStart"/>
+      <w:r>
+        <w:t>custid</w:t>
+      </w:r>
+      <w:proofErr w:type="spellEnd"/>
+      <w:r>
+        <w:t xml:space="preserve">, </w:t>
+      </w:r>
+      <w:proofErr w:type="spellStart"/>
+      <w:r>
+        <w:t>orderdate</w:t>
+      </w:r>
+      <w:proofErr w:type="spellEnd"/>
+      <w:r>
+        <w:t xml:space="preserve">, </w:t>
+      </w:r>
+      <w:proofErr w:type="spellStart"/>
+      <w:proofErr w:type="gramStart"/>
+      <w:r>
+        <w:t>orderid</w:t>
+      </w:r>
+      <w:proofErr w:type="spellEnd"/>
+      <w:r>
+        <w:t>;</w:t>
+      </w:r>
+      <w:proofErr w:type="gramEnd"/>
+    </w:p>
+    <w:p>
+      <w:r>
+        <w:t xml:space="preserve">Deli se </w:t>
+      </w:r>
+      <w:proofErr w:type="spellStart"/>
+      <w:r>
+        <w:t>ista</w:t>
+      </w:r>
+      <w:proofErr w:type="spellEnd"/>
+      <w:r>
+        <w:t xml:space="preserve"> </w:t>
+      </w:r>
+      <w:proofErr w:type="spellStart"/>
+      <w:r>
+        <w:t>particija</w:t>
+      </w:r>
+      <w:proofErr w:type="spellEnd"/>
+      <w:r>
+        <w:t xml:space="preserve"> </w:t>
+      </w:r>
+      <w:proofErr w:type="spellStart"/>
+      <w:r>
+        <w:t>i</w:t>
+      </w:r>
+      <w:proofErr w:type="spellEnd"/>
+      <w:r>
+        <w:t xml:space="preserve"> window-order, </w:t>
+      </w:r>
+      <w:proofErr w:type="spellStart"/>
+      <w:r>
+        <w:t>ali</w:t>
+      </w:r>
+      <w:proofErr w:type="spellEnd"/>
+      <w:r>
+        <w:t xml:space="preserve"> je </w:t>
+      </w:r>
+      <w:proofErr w:type="spellStart"/>
+      <w:r>
+        <w:t>drugaciji</w:t>
+      </w:r>
+      <w:proofErr w:type="spellEnd"/>
+      <w:r>
+        <w:t xml:space="preserve"> window-frame. </w:t>
+      </w:r>
+    </w:p>
+    <w:p>
+      <w:r>
+        <w:t xml:space="preserve">Za </w:t>
+      </w:r>
+      <w:proofErr w:type="spellStart"/>
+      <w:r>
+        <w:t>definisanje</w:t>
+      </w:r>
+      <w:proofErr w:type="spellEnd"/>
+      <w:r>
+        <w:t xml:space="preserve"> vise </w:t>
+      </w:r>
+      <w:proofErr w:type="spellStart"/>
+      <w:r>
+        <w:t>windowa</w:t>
+      </w:r>
+      <w:proofErr w:type="spellEnd"/>
+    </w:p>
+    <w:p>
+      <w:r>
+        <w:t>...</w:t>
+      </w:r>
+      <w:r>
+        <w:br/>
+        <w:t xml:space="preserve">WINDOW P AS (PARTITION BY </w:t>
+      </w:r>
+      <w:proofErr w:type="spellStart"/>
+      <w:r>
+        <w:t>custid</w:t>
+      </w:r>
+      <w:proofErr w:type="spellEnd"/>
+      <w:r>
+        <w:t>),</w:t>
+      </w:r>
+      <w:r>
+        <w:br/>
+        <w:t xml:space="preserve">                      PO AS (PARTITION BY ...),</w:t>
+      </w:r>
+      <w:r>
+        <w:br/>
+        <w:t xml:space="preserve">                      POF AS (PARTITION BY ...)</w:t>
+      </w:r>
+    </w:p>
+    <w:p>
+      <w:pPr>
+        <w:pStyle w:val="Heading2"/>
+      </w:pPr>
+      <w:r>
+        <w:t>Pivoting data</w:t>
+      </w:r>
+    </w:p>
+    <w:p/>
     <w:sectPr>
       <w:pgSz w:w="12240" w:h="15840"/>
       <w:pgMar w:top="1440" w:right="1440" w:bottom="1440" w:left="1440" w:header="720" w:footer="720" w:gutter="0"/>

</xml_diff>